<commit_message>
DOCUMENTACIÓN DE LA INVESTIGACIÓN
</commit_message>
<xml_diff>
--- a/Eisner Lopez Acevedo - so2-ios.docx
+++ b/Eisner Lopez Acevedo - so2-ios.docx
@@ -31,1049 +31,187 @@
           </w:pPr>
         </w:p>
         <w:p>
+          <w:pPr>
+            <w:spacing w:line="240" w:lineRule="auto"/>
+          </w:pPr>
+        </w:p>
+        <w:p>
+          <w:pPr>
+            <w:jc w:val="center"/>
+          </w:pPr>
           <w:r>
             <w:rPr>
-              <w:noProof/>
+              <w:b/>
+              <w:sz w:val="40"/>
+              <w:szCs w:val="40"/>
             </w:rPr>
-            <mc:AlternateContent>
-              <mc:Choice Requires="wps">
-                <w:drawing>
-                  <wp:anchor distT="0" distB="0" distL="114300" distR="114300" simplePos="0" relativeHeight="251661824" behindDoc="0" locked="0" layoutInCell="1" allowOverlap="1" wp14:anchorId="21744591" wp14:editId="049D8320">
-                    <wp:simplePos x="0" y="0"/>
-                    <wp:positionH relativeFrom="page">
-                      <wp:align>center</wp:align>
-                    </wp:positionH>
-                    <wp:positionV relativeFrom="margin">
-                      <wp:align>top</wp:align>
-                    </wp:positionV>
-                    <wp:extent cx="5943600" cy="914400"/>
-                    <wp:effectExtent l="0" t="0" r="0" b="3810"/>
-                    <wp:wrapNone/>
-                    <wp:docPr id="62" name="Cuadro de texto 62"/>
-                    <wp:cNvGraphicFramePr/>
-                    <a:graphic xmlns:a="http://schemas.openxmlformats.org/drawingml/2006/main">
-                      <a:graphicData uri="http://schemas.microsoft.com/office/word/2010/wordprocessingShape">
-                        <wps:wsp>
-                          <wps:cNvSpPr txBox="1"/>
-                          <wps:spPr>
-                            <a:xfrm>
-                              <a:off x="0" y="0"/>
-                              <a:ext cx="5943600" cy="914400"/>
-                            </a:xfrm>
-                            <a:prstGeom prst="rect">
-                              <a:avLst/>
-                            </a:prstGeom>
-                            <a:noFill/>
-                            <a:ln w="6350">
-                              <a:noFill/>
-                            </a:ln>
-                            <a:effectLst/>
-                          </wps:spPr>
-                          <wps:style>
-                            <a:lnRef idx="0">
-                              <a:schemeClr val="accent1"/>
-                            </a:lnRef>
-                            <a:fillRef idx="0">
-                              <a:schemeClr val="accent1"/>
-                            </a:fillRef>
-                            <a:effectRef idx="0">
-                              <a:schemeClr val="accent1"/>
-                            </a:effectRef>
-                            <a:fontRef idx="minor">
-                              <a:schemeClr val="dk1"/>
-                            </a:fontRef>
-                          </wps:style>
-                          <wps:txbx>
-                            <w:txbxContent>
-                              <w:sdt>
-                                <w:sdtPr>
-                                  <w:rPr>
-                                    <w:rFonts w:asciiTheme="majorHAnsi" w:eastAsiaTheme="majorEastAsia" w:hAnsiTheme="majorHAnsi" w:cstheme="majorBidi"/>
-                                    <w:caps/>
-                                    <w:color w:val="8496B0" w:themeColor="text2" w:themeTint="99"/>
-                                    <w:sz w:val="64"/>
-                                    <w:szCs w:val="64"/>
-                                  </w:rPr>
-                                  <w:alias w:val="Título"/>
-                                  <w:tag w:val=""/>
-                                  <w:id w:val="797192764"/>
-                                  <w:showingPlcHdr/>
-                                  <w:dataBinding w:prefixMappings="xmlns:ns0='http://purl.org/dc/elements/1.1/' xmlns:ns1='http://schemas.openxmlformats.org/package/2006/metadata/core-properties' " w:xpath="/ns1:coreProperties[1]/ns0:title[1]" w:storeItemID="{6C3C8BC8-F283-45AE-878A-BAB7291924A1}"/>
-                                  <w:text/>
-                                </w:sdtPr>
-                                <w:sdtEndPr>
-                                  <w:rPr>
-                                    <w:sz w:val="68"/>
-                                    <w:szCs w:val="68"/>
-                                  </w:rPr>
-                                </w:sdtEndPr>
-                                <w:sdtContent>
-                                  <w:p>
-                                    <w:pPr>
-                                      <w:pStyle w:val="Sinespaciado"/>
-                                      <w:rPr>
-                                        <w:rFonts w:asciiTheme="majorHAnsi" w:eastAsiaTheme="majorEastAsia" w:hAnsiTheme="majorHAnsi" w:cstheme="majorBidi"/>
-                                        <w:caps/>
-                                        <w:color w:val="8496B0" w:themeColor="text2" w:themeTint="99"/>
-                                        <w:sz w:val="68"/>
-                                        <w:szCs w:val="68"/>
-                                      </w:rPr>
-                                    </w:pPr>
-                                    <w:r>
-                                      <w:rPr>
-                                        <w:rFonts w:asciiTheme="majorHAnsi" w:eastAsiaTheme="majorEastAsia" w:hAnsiTheme="majorHAnsi" w:cstheme="majorBidi"/>
-                                        <w:caps/>
-                                        <w:color w:val="8496B0" w:themeColor="text2" w:themeTint="99"/>
-                                        <w:sz w:val="68"/>
-                                        <w:szCs w:val="68"/>
-                                        <w:lang w:val="es-ES"/>
-                                      </w:rPr>
-                                      <w:t>[Título del documento]</w:t>
-                                    </w:r>
-                                  </w:p>
-                                </w:sdtContent>
-                              </w:sdt>
-                              <w:p>
-                                <w:pPr>
-                                  <w:pStyle w:val="Sinespaciado"/>
-                                  <w:spacing w:before="120"/>
-                                  <w:rPr>
-                                    <w:color w:val="5B9BD5" w:themeColor="accent1"/>
-                                    <w:sz w:val="36"/>
-                                    <w:szCs w:val="36"/>
-                                  </w:rPr>
-                                </w:pPr>
-                                <w:sdt>
-                                  <w:sdtPr>
-                                    <w:rPr>
-                                      <w:color w:val="5B9BD5" w:themeColor="accent1"/>
-                                      <w:sz w:val="36"/>
-                                      <w:szCs w:val="36"/>
-                                    </w:rPr>
-                                    <w:alias w:val="Subtítulo"/>
-                                    <w:tag w:val=""/>
-                                    <w:id w:val="2021743002"/>
-                                    <w:showingPlcHdr/>
-                                    <w:dataBinding w:prefixMappings="xmlns:ns0='http://purl.org/dc/elements/1.1/' xmlns:ns1='http://schemas.openxmlformats.org/package/2006/metadata/core-properties' " w:xpath="/ns1:coreProperties[1]/ns0:subject[1]" w:storeItemID="{6C3C8BC8-F283-45AE-878A-BAB7291924A1}"/>
-                                    <w:text/>
-                                  </w:sdtPr>
-                                  <w:sdtContent>
-                                    <w:r>
-                                      <w:rPr>
-                                        <w:color w:val="5B9BD5" w:themeColor="accent1"/>
-                                        <w:sz w:val="36"/>
-                                        <w:szCs w:val="36"/>
-                                        <w:lang w:val="es-ES"/>
-                                      </w:rPr>
-                                      <w:t>[Subtítulo del documento]</w:t>
-                                    </w:r>
-                                  </w:sdtContent>
-                                </w:sdt>
-                                <w:r>
-                                  <w:rPr>
-                                    <w:lang w:val="es-ES"/>
-                                  </w:rPr>
-                                  <w:t xml:space="preserve"> </w:t>
-                                </w:r>
-                              </w:p>
-                              <w:p/>
-                            </w:txbxContent>
-                          </wps:txbx>
-                          <wps:bodyPr rot="0" spcFirstLastPara="0" vertOverflow="overflow" horzOverflow="overflow" vert="horz" wrap="square" lIns="91440" tIns="45720" rIns="91440" bIns="45720" numCol="1" spcCol="0" rtlCol="0" fromWordArt="0" anchor="t" anchorCtr="0" forceAA="0" compatLnSpc="1">
-                            <a:prstTxWarp prst="textNoShape">
-                              <a:avLst/>
-                            </a:prstTxWarp>
-                            <a:spAutoFit/>
-                          </wps:bodyPr>
-                        </wps:wsp>
-                      </a:graphicData>
-                    </a:graphic>
-                    <wp14:sizeRelH relativeFrom="page">
-                      <wp14:pctWidth>76500</wp14:pctWidth>
-                    </wp14:sizeRelH>
-                  </wp:anchor>
-                </w:drawing>
-              </mc:Choice>
-              <mc:Fallback>
-                <w:pict>
-                  <v:shapetype w14:anchorId="21744591" id="_x0000_t202" coordsize="21600,21600" o:spt="202" path="m,l,21600r21600,l21600,xe">
-                    <v:stroke joinstyle="miter"/>
-                    <v:path gradientshapeok="t" o:connecttype="rect"/>
-                  </v:shapetype>
-                  <v:shape id="Cuadro de texto 62" o:spid="_x0000_s1026" type="#_x0000_t202" style="position:absolute;left:0;text-align:left;margin-left:0;margin-top:0;width:468pt;height:1in;z-index:251661824;visibility:visible;mso-wrap-style:square;mso-width-percent:765;mso-wrap-distance-left:9pt;mso-wrap-distance-top:0;mso-wrap-distance-right:9pt;mso-wrap-distance-bottom:0;mso-position-horizontal:center;mso-position-horizontal-relative:page;mso-position-vertical:top;mso-position-vertical-relative:margin;mso-width-percent:765;mso-width-relative:page;v-text-anchor:top" o:gfxdata="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" filled="f" stroked="f" strokeweight=".5pt">
-                    <v:textbox style="mso-fit-shape-to-text:t">
-                      <w:txbxContent>
-                        <w:sdt>
-                          <w:sdtPr>
-                            <w:rPr>
-                              <w:rFonts w:asciiTheme="majorHAnsi" w:eastAsiaTheme="majorEastAsia" w:hAnsiTheme="majorHAnsi" w:cstheme="majorBidi"/>
-                              <w:caps/>
-                              <w:color w:val="8496B0" w:themeColor="text2" w:themeTint="99"/>
-                              <w:sz w:val="64"/>
-                              <w:szCs w:val="64"/>
-                            </w:rPr>
-                            <w:alias w:val="Título"/>
-                            <w:tag w:val=""/>
-                            <w:id w:val="797192764"/>
-                            <w:showingPlcHdr/>
-                            <w:dataBinding w:prefixMappings="xmlns:ns0='http://purl.org/dc/elements/1.1/' xmlns:ns1='http://schemas.openxmlformats.org/package/2006/metadata/core-properties' " w:xpath="/ns1:coreProperties[1]/ns0:title[1]" w:storeItemID="{6C3C8BC8-F283-45AE-878A-BAB7291924A1}"/>
-                            <w:text/>
-                          </w:sdtPr>
-                          <w:sdtEndPr>
-                            <w:rPr>
-                              <w:sz w:val="68"/>
-                              <w:szCs w:val="68"/>
-                            </w:rPr>
-                          </w:sdtEndPr>
-                          <w:sdtContent>
-                            <w:p>
-                              <w:pPr>
-                                <w:pStyle w:val="Sinespaciado"/>
-                                <w:rPr>
-                                  <w:rFonts w:asciiTheme="majorHAnsi" w:eastAsiaTheme="majorEastAsia" w:hAnsiTheme="majorHAnsi" w:cstheme="majorBidi"/>
-                                  <w:caps/>
-                                  <w:color w:val="8496B0" w:themeColor="text2" w:themeTint="99"/>
-                                  <w:sz w:val="68"/>
-                                  <w:szCs w:val="68"/>
-                                </w:rPr>
-                              </w:pPr>
-                              <w:r>
-                                <w:rPr>
-                                  <w:rFonts w:asciiTheme="majorHAnsi" w:eastAsiaTheme="majorEastAsia" w:hAnsiTheme="majorHAnsi" w:cstheme="majorBidi"/>
-                                  <w:caps/>
-                                  <w:color w:val="8496B0" w:themeColor="text2" w:themeTint="99"/>
-                                  <w:sz w:val="68"/>
-                                  <w:szCs w:val="68"/>
-                                  <w:lang w:val="es-ES"/>
-                                </w:rPr>
-                                <w:t>[Título del documento]</w:t>
-                              </w:r>
-                            </w:p>
-                          </w:sdtContent>
-                        </w:sdt>
-                        <w:p>
-                          <w:pPr>
-                            <w:pStyle w:val="Sinespaciado"/>
-                            <w:spacing w:before="120"/>
-                            <w:rPr>
-                              <w:color w:val="5B9BD5" w:themeColor="accent1"/>
-                              <w:sz w:val="36"/>
-                              <w:szCs w:val="36"/>
-                            </w:rPr>
-                          </w:pPr>
-                          <w:sdt>
-                            <w:sdtPr>
-                              <w:rPr>
-                                <w:color w:val="5B9BD5" w:themeColor="accent1"/>
-                                <w:sz w:val="36"/>
-                                <w:szCs w:val="36"/>
-                              </w:rPr>
-                              <w:alias w:val="Subtítulo"/>
-                              <w:tag w:val=""/>
-                              <w:id w:val="2021743002"/>
-                              <w:showingPlcHdr/>
-                              <w:dataBinding w:prefixMappings="xmlns:ns0='http://purl.org/dc/elements/1.1/' xmlns:ns1='http://schemas.openxmlformats.org/package/2006/metadata/core-properties' " w:xpath="/ns1:coreProperties[1]/ns0:subject[1]" w:storeItemID="{6C3C8BC8-F283-45AE-878A-BAB7291924A1}"/>
-                              <w:text/>
-                            </w:sdtPr>
-                            <w:sdtContent>
-                              <w:r>
-                                <w:rPr>
-                                  <w:color w:val="5B9BD5" w:themeColor="accent1"/>
-                                  <w:sz w:val="36"/>
-                                  <w:szCs w:val="36"/>
-                                  <w:lang w:val="es-ES"/>
-                                </w:rPr>
-                                <w:t>[Subtítulo del documento]</w:t>
-                              </w:r>
-                            </w:sdtContent>
-                          </w:sdt>
-                          <w:r>
-                            <w:rPr>
-                              <w:lang w:val="es-ES"/>
-                            </w:rPr>
-                            <w:t xml:space="preserve"> </w:t>
-                          </w:r>
-                        </w:p>
-                        <w:p/>
-                      </w:txbxContent>
-                    </v:textbox>
-                    <w10:wrap anchorx="page" anchory="margin"/>
-                  </v:shape>
-                </w:pict>
-              </mc:Fallback>
-            </mc:AlternateContent>
+            <w:t>UNIVERSIDAD CATOLICA DE COSTA RICA</w:t>
           </w:r>
+        </w:p>
+        <w:p>
+          <w:pPr>
+            <w:jc w:val="center"/>
+          </w:pPr>
+        </w:p>
+        <w:p>
+          <w:pPr>
+            <w:jc w:val="center"/>
+          </w:pPr>
+        </w:p>
+        <w:p>
+          <w:pPr>
+            <w:jc w:val="center"/>
+          </w:pPr>
+        </w:p>
+        <w:p>
+          <w:pPr>
+            <w:jc w:val="center"/>
+          </w:pPr>
           <w:r>
             <w:rPr>
-              <w:noProof/>
-              <w:color w:val="5B9BD5" w:themeColor="accent1"/>
-              <w:sz w:val="36"/>
-              <w:szCs w:val="36"/>
+              <w:b/>
+              <w:sz w:val="32"/>
+              <w:szCs w:val="32"/>
             </w:rPr>
-            <mc:AlternateContent>
-              <mc:Choice Requires="wpg">
-                <w:drawing>
-                  <wp:anchor distT="0" distB="0" distL="114300" distR="114300" simplePos="0" relativeHeight="251658752" behindDoc="1" locked="0" layoutInCell="1" allowOverlap="1" wp14:anchorId="29BC25FD" wp14:editId="320A19B4">
-                    <wp:simplePos x="0" y="0"/>
-                    <mc:AlternateContent>
-                      <mc:Choice Requires="wp14">
-                        <wp:positionH relativeFrom="page">
-                          <wp14:pctPosHOffset>22000</wp14:pctPosHOffset>
-                        </wp:positionH>
-                      </mc:Choice>
-                      <mc:Fallback>
-                        <wp:positionH relativeFrom="page">
-                          <wp:posOffset>1709420</wp:posOffset>
-                        </wp:positionH>
-                      </mc:Fallback>
-                    </mc:AlternateContent>
-                    <mc:AlternateContent>
-                      <mc:Choice Requires="wp14">
-                        <wp:positionV relativeFrom="page">
-                          <wp14:pctPosVOffset>30000</wp14:pctPosVOffset>
-                        </wp:positionV>
-                      </mc:Choice>
-                      <mc:Fallback>
-                        <wp:positionV relativeFrom="page">
-                          <wp:posOffset>3017520</wp:posOffset>
-                        </wp:positionV>
-                      </mc:Fallback>
-                    </mc:AlternateContent>
-                    <wp:extent cx="5494369" cy="5696712"/>
-                    <wp:effectExtent l="0" t="0" r="0" b="3175"/>
-                    <wp:wrapNone/>
-                    <wp:docPr id="63" name="Grupo 2"/>
-                    <wp:cNvGraphicFramePr>
-                      <a:graphicFrameLocks xmlns:a="http://schemas.openxmlformats.org/drawingml/2006/main" noChangeAspect="1"/>
-                    </wp:cNvGraphicFramePr>
-                    <a:graphic xmlns:a="http://schemas.openxmlformats.org/drawingml/2006/main">
-                      <a:graphicData uri="http://schemas.microsoft.com/office/word/2010/wordprocessingGroup">
-                        <wpg:wgp>
-                          <wpg:cNvGrpSpPr>
-                            <a:grpSpLocks noChangeAspect="1"/>
-                          </wpg:cNvGrpSpPr>
-                          <wpg:grpSpPr>
-                            <a:xfrm>
-                              <a:off x="0" y="0"/>
-                              <a:ext cx="5494369" cy="5696712"/>
-                              <a:chOff x="0" y="0"/>
-                              <a:chExt cx="4329113" cy="4491038"/>
-                            </a:xfrm>
-                            <a:solidFill>
-                              <a:schemeClr val="tx2">
-                                <a:lumMod val="60000"/>
-                                <a:lumOff val="40000"/>
-                              </a:schemeClr>
-                            </a:solidFill>
-                          </wpg:grpSpPr>
-                          <wps:wsp>
-                            <wps:cNvPr id="64" name="Forma libre 64"/>
-                            <wps:cNvSpPr>
-                              <a:spLocks/>
-                            </wps:cNvSpPr>
-                            <wps:spPr bwMode="auto">
-                              <a:xfrm>
-                                <a:off x="1501775" y="0"/>
-                                <a:ext cx="2827338" cy="2835275"/>
-                              </a:xfrm>
-                              <a:custGeom>
-                                <a:avLst/>
-                                <a:gdLst>
-                                  <a:gd name="T0" fmla="*/ 4 w 1781"/>
-                                  <a:gd name="T1" fmla="*/ 1786 h 1786"/>
-                                  <a:gd name="T2" fmla="*/ 0 w 1781"/>
-                                  <a:gd name="T3" fmla="*/ 1782 h 1786"/>
-                                  <a:gd name="T4" fmla="*/ 1776 w 1781"/>
-                                  <a:gd name="T5" fmla="*/ 0 h 1786"/>
-                                  <a:gd name="T6" fmla="*/ 1781 w 1781"/>
-                                  <a:gd name="T7" fmla="*/ 5 h 1786"/>
-                                  <a:gd name="T8" fmla="*/ 4 w 1781"/>
-                                  <a:gd name="T9" fmla="*/ 1786 h 1786"/>
-                                </a:gdLst>
-                                <a:ahLst/>
-                                <a:cxnLst>
-                                  <a:cxn ang="0">
-                                    <a:pos x="T0" y="T1"/>
-                                  </a:cxn>
-                                  <a:cxn ang="0">
-                                    <a:pos x="T2" y="T3"/>
-                                  </a:cxn>
-                                  <a:cxn ang="0">
-                                    <a:pos x="T4" y="T5"/>
-                                  </a:cxn>
-                                  <a:cxn ang="0">
-                                    <a:pos x="T6" y="T7"/>
-                                  </a:cxn>
-                                  <a:cxn ang="0">
-                                    <a:pos x="T8" y="T9"/>
-                                  </a:cxn>
-                                </a:cxnLst>
-                                <a:rect l="0" t="0" r="r" b="b"/>
-                                <a:pathLst>
-                                  <a:path w="1781" h="1786">
-                                    <a:moveTo>
-                                      <a:pt x="4" y="1786"/>
-                                    </a:moveTo>
-                                    <a:lnTo>
-                                      <a:pt x="0" y="1782"/>
-                                    </a:lnTo>
-                                    <a:lnTo>
-                                      <a:pt x="1776" y="0"/>
-                                    </a:lnTo>
-                                    <a:lnTo>
-                                      <a:pt x="1781" y="5"/>
-                                    </a:lnTo>
-                                    <a:lnTo>
-                                      <a:pt x="4" y="1786"/>
-                                    </a:lnTo>
-                                    <a:close/>
-                                  </a:path>
-                                </a:pathLst>
-                              </a:custGeom>
-                              <a:grpFill/>
-                              <a:ln>
-                                <a:noFill/>
-                              </a:ln>
-                              <a:extLst>
-                                <a:ext uri="{91240B29-F687-4F45-9708-019B960494DF}">
-                                  <a14:hiddenLine xmlns:a14="http://schemas.microsoft.com/office/drawing/2010/main" w="9525">
-                                    <a:solidFill>
-                                      <a:srgbClr val="000000"/>
-                                    </a:solidFill>
-                                    <a:round/>
-                                    <a:headEnd/>
-                                    <a:tailEnd/>
-                                  </a14:hiddenLine>
-                                </a:ext>
-                              </a:extLst>
-                            </wps:spPr>
-                            <wps:bodyPr vert="horz" wrap="square" lIns="91440" tIns="45720" rIns="91440" bIns="45720" numCol="1" anchor="t" anchorCtr="0" compatLnSpc="1">
-                              <a:prstTxWarp prst="textNoShape">
-                                <a:avLst/>
-                              </a:prstTxWarp>
-                            </wps:bodyPr>
-                          </wps:wsp>
-                          <wps:wsp>
-                            <wps:cNvPr id="65" name="Forma libre 65"/>
-                            <wps:cNvSpPr>
-                              <a:spLocks/>
-                            </wps:cNvSpPr>
-                            <wps:spPr bwMode="auto">
-                              <a:xfrm>
-                                <a:off x="782637" y="227013"/>
-                                <a:ext cx="3546475" cy="3546475"/>
-                              </a:xfrm>
-                              <a:custGeom>
-                                <a:avLst/>
-                                <a:gdLst>
-                                  <a:gd name="T0" fmla="*/ 5 w 2234"/>
-                                  <a:gd name="T1" fmla="*/ 2234 h 2234"/>
-                                  <a:gd name="T2" fmla="*/ 0 w 2234"/>
-                                  <a:gd name="T3" fmla="*/ 2229 h 2234"/>
-                                  <a:gd name="T4" fmla="*/ 2229 w 2234"/>
-                                  <a:gd name="T5" fmla="*/ 0 h 2234"/>
-                                  <a:gd name="T6" fmla="*/ 2234 w 2234"/>
-                                  <a:gd name="T7" fmla="*/ 5 h 2234"/>
-                                  <a:gd name="T8" fmla="*/ 5 w 2234"/>
-                                  <a:gd name="T9" fmla="*/ 2234 h 2234"/>
-                                </a:gdLst>
-                                <a:ahLst/>
-                                <a:cxnLst>
-                                  <a:cxn ang="0">
-                                    <a:pos x="T0" y="T1"/>
-                                  </a:cxn>
-                                  <a:cxn ang="0">
-                                    <a:pos x="T2" y="T3"/>
-                                  </a:cxn>
-                                  <a:cxn ang="0">
-                                    <a:pos x="T4" y="T5"/>
-                                  </a:cxn>
-                                  <a:cxn ang="0">
-                                    <a:pos x="T6" y="T7"/>
-                                  </a:cxn>
-                                  <a:cxn ang="0">
-                                    <a:pos x="T8" y="T9"/>
-                                  </a:cxn>
-                                </a:cxnLst>
-                                <a:rect l="0" t="0" r="r" b="b"/>
-                                <a:pathLst>
-                                  <a:path w="2234" h="2234">
-                                    <a:moveTo>
-                                      <a:pt x="5" y="2234"/>
-                                    </a:moveTo>
-                                    <a:lnTo>
-                                      <a:pt x="0" y="2229"/>
-                                    </a:lnTo>
-                                    <a:lnTo>
-                                      <a:pt x="2229" y="0"/>
-                                    </a:lnTo>
-                                    <a:lnTo>
-                                      <a:pt x="2234" y="5"/>
-                                    </a:lnTo>
-                                    <a:lnTo>
-                                      <a:pt x="5" y="2234"/>
-                                    </a:lnTo>
-                                    <a:close/>
-                                  </a:path>
-                                </a:pathLst>
-                              </a:custGeom>
-                              <a:grpFill/>
-                              <a:ln>
-                                <a:noFill/>
-                              </a:ln>
-                              <a:extLst>
-                                <a:ext uri="{91240B29-F687-4F45-9708-019B960494DF}">
-                                  <a14:hiddenLine xmlns:a14="http://schemas.microsoft.com/office/drawing/2010/main" w="9525">
-                                    <a:solidFill>
-                                      <a:srgbClr val="000000"/>
-                                    </a:solidFill>
-                                    <a:round/>
-                                    <a:headEnd/>
-                                    <a:tailEnd/>
-                                  </a14:hiddenLine>
-                                </a:ext>
-                              </a:extLst>
-                            </wps:spPr>
-                            <wps:bodyPr vert="horz" wrap="square" lIns="91440" tIns="45720" rIns="91440" bIns="45720" numCol="1" anchor="t" anchorCtr="0" compatLnSpc="1">
-                              <a:prstTxWarp prst="textNoShape">
-                                <a:avLst/>
-                              </a:prstTxWarp>
-                            </wps:bodyPr>
-                          </wps:wsp>
-                          <wps:wsp>
-                            <wps:cNvPr id="66" name="Forma libre 66"/>
-                            <wps:cNvSpPr>
-                              <a:spLocks/>
-                            </wps:cNvSpPr>
-                            <wps:spPr bwMode="auto">
-                              <a:xfrm>
-                                <a:off x="841375" y="109538"/>
-                                <a:ext cx="3487738" cy="3487738"/>
-                              </a:xfrm>
-                              <a:custGeom>
-                                <a:avLst/>
-                                <a:gdLst>
-                                  <a:gd name="T0" fmla="*/ 9 w 2197"/>
-                                  <a:gd name="T1" fmla="*/ 2197 h 2197"/>
-                                  <a:gd name="T2" fmla="*/ 0 w 2197"/>
-                                  <a:gd name="T3" fmla="*/ 2193 h 2197"/>
-                                  <a:gd name="T4" fmla="*/ 2188 w 2197"/>
-                                  <a:gd name="T5" fmla="*/ 0 h 2197"/>
-                                  <a:gd name="T6" fmla="*/ 2197 w 2197"/>
-                                  <a:gd name="T7" fmla="*/ 10 h 2197"/>
-                                  <a:gd name="T8" fmla="*/ 9 w 2197"/>
-                                  <a:gd name="T9" fmla="*/ 2197 h 2197"/>
-                                </a:gdLst>
-                                <a:ahLst/>
-                                <a:cxnLst>
-                                  <a:cxn ang="0">
-                                    <a:pos x="T0" y="T1"/>
-                                  </a:cxn>
-                                  <a:cxn ang="0">
-                                    <a:pos x="T2" y="T3"/>
-                                  </a:cxn>
-                                  <a:cxn ang="0">
-                                    <a:pos x="T4" y="T5"/>
-                                  </a:cxn>
-                                  <a:cxn ang="0">
-                                    <a:pos x="T6" y="T7"/>
-                                  </a:cxn>
-                                  <a:cxn ang="0">
-                                    <a:pos x="T8" y="T9"/>
-                                  </a:cxn>
-                                </a:cxnLst>
-                                <a:rect l="0" t="0" r="r" b="b"/>
-                                <a:pathLst>
-                                  <a:path w="2197" h="2197">
-                                    <a:moveTo>
-                                      <a:pt x="9" y="2197"/>
-                                    </a:moveTo>
-                                    <a:lnTo>
-                                      <a:pt x="0" y="2193"/>
-                                    </a:lnTo>
-                                    <a:lnTo>
-                                      <a:pt x="2188" y="0"/>
-                                    </a:lnTo>
-                                    <a:lnTo>
-                                      <a:pt x="2197" y="10"/>
-                                    </a:lnTo>
-                                    <a:lnTo>
-                                      <a:pt x="9" y="2197"/>
-                                    </a:lnTo>
-                                    <a:close/>
-                                  </a:path>
-                                </a:pathLst>
-                              </a:custGeom>
-                              <a:grpFill/>
-                              <a:ln>
-                                <a:noFill/>
-                              </a:ln>
-                              <a:extLst>
-                                <a:ext uri="{91240B29-F687-4F45-9708-019B960494DF}">
-                                  <a14:hiddenLine xmlns:a14="http://schemas.microsoft.com/office/drawing/2010/main" w="9525">
-                                    <a:solidFill>
-                                      <a:srgbClr val="000000"/>
-                                    </a:solidFill>
-                                    <a:round/>
-                                    <a:headEnd/>
-                                    <a:tailEnd/>
-                                  </a14:hiddenLine>
-                                </a:ext>
-                              </a:extLst>
-                            </wps:spPr>
-                            <wps:bodyPr vert="horz" wrap="square" lIns="91440" tIns="45720" rIns="91440" bIns="45720" numCol="1" anchor="t" anchorCtr="0" compatLnSpc="1">
-                              <a:prstTxWarp prst="textNoShape">
-                                <a:avLst/>
-                              </a:prstTxWarp>
-                            </wps:bodyPr>
-                          </wps:wsp>
-                          <wps:wsp>
-                            <wps:cNvPr id="67" name="Forma libre 67"/>
-                            <wps:cNvSpPr>
-                              <a:spLocks/>
-                            </wps:cNvSpPr>
-                            <wps:spPr bwMode="auto">
-                              <a:xfrm>
-                                <a:off x="1216025" y="498475"/>
-                                <a:ext cx="3113088" cy="3121025"/>
-                              </a:xfrm>
-                              <a:custGeom>
-                                <a:avLst/>
-                                <a:gdLst>
-                                  <a:gd name="T0" fmla="*/ 9 w 1961"/>
-                                  <a:gd name="T1" fmla="*/ 1966 h 1966"/>
-                                  <a:gd name="T2" fmla="*/ 0 w 1961"/>
-                                  <a:gd name="T3" fmla="*/ 1957 h 1966"/>
-                                  <a:gd name="T4" fmla="*/ 1952 w 1961"/>
-                                  <a:gd name="T5" fmla="*/ 0 h 1966"/>
-                                  <a:gd name="T6" fmla="*/ 1961 w 1961"/>
-                                  <a:gd name="T7" fmla="*/ 9 h 1966"/>
-                                  <a:gd name="T8" fmla="*/ 9 w 1961"/>
-                                  <a:gd name="T9" fmla="*/ 1966 h 1966"/>
-                                </a:gdLst>
-                                <a:ahLst/>
-                                <a:cxnLst>
-                                  <a:cxn ang="0">
-                                    <a:pos x="T0" y="T1"/>
-                                  </a:cxn>
-                                  <a:cxn ang="0">
-                                    <a:pos x="T2" y="T3"/>
-                                  </a:cxn>
-                                  <a:cxn ang="0">
-                                    <a:pos x="T4" y="T5"/>
-                                  </a:cxn>
-                                  <a:cxn ang="0">
-                                    <a:pos x="T6" y="T7"/>
-                                  </a:cxn>
-                                  <a:cxn ang="0">
-                                    <a:pos x="T8" y="T9"/>
-                                  </a:cxn>
-                                </a:cxnLst>
-                                <a:rect l="0" t="0" r="r" b="b"/>
-                                <a:pathLst>
-                                  <a:path w="1961" h="1966">
-                                    <a:moveTo>
-                                      <a:pt x="9" y="1966"/>
-                                    </a:moveTo>
-                                    <a:lnTo>
-                                      <a:pt x="0" y="1957"/>
-                                    </a:lnTo>
-                                    <a:lnTo>
-                                      <a:pt x="1952" y="0"/>
-                                    </a:lnTo>
-                                    <a:lnTo>
-                                      <a:pt x="1961" y="9"/>
-                                    </a:lnTo>
-                                    <a:lnTo>
-                                      <a:pt x="9" y="1966"/>
-                                    </a:lnTo>
-                                    <a:close/>
-                                  </a:path>
-                                </a:pathLst>
-                              </a:custGeom>
-                              <a:grpFill/>
-                              <a:ln>
-                                <a:noFill/>
-                              </a:ln>
-                              <a:extLst>
-                                <a:ext uri="{91240B29-F687-4F45-9708-019B960494DF}">
-                                  <a14:hiddenLine xmlns:a14="http://schemas.microsoft.com/office/drawing/2010/main" w="9525">
-                                    <a:solidFill>
-                                      <a:srgbClr val="000000"/>
-                                    </a:solidFill>
-                                    <a:round/>
-                                    <a:headEnd/>
-                                    <a:tailEnd/>
-                                  </a14:hiddenLine>
-                                </a:ext>
-                              </a:extLst>
-                            </wps:spPr>
-                            <wps:bodyPr vert="horz" wrap="square" lIns="91440" tIns="45720" rIns="91440" bIns="45720" numCol="1" anchor="t" anchorCtr="0" compatLnSpc="1">
-                              <a:prstTxWarp prst="textNoShape">
-                                <a:avLst/>
-                              </a:prstTxWarp>
-                            </wps:bodyPr>
-                          </wps:wsp>
-                          <wps:wsp>
-                            <wps:cNvPr id="68" name="Forma libre 68"/>
-                            <wps:cNvSpPr>
-                              <a:spLocks/>
-                            </wps:cNvSpPr>
-                            <wps:spPr bwMode="auto">
-                              <a:xfrm>
-                                <a:off x="0" y="153988"/>
-                                <a:ext cx="4329113" cy="4337050"/>
-                              </a:xfrm>
-                              <a:custGeom>
-                                <a:avLst/>
-                                <a:gdLst>
-                                  <a:gd name="T0" fmla="*/ 0 w 2727"/>
-                                  <a:gd name="T1" fmla="*/ 2732 h 2732"/>
-                                  <a:gd name="T2" fmla="*/ 0 w 2727"/>
-                                  <a:gd name="T3" fmla="*/ 2728 h 2732"/>
-                                  <a:gd name="T4" fmla="*/ 2722 w 2727"/>
-                                  <a:gd name="T5" fmla="*/ 0 h 2732"/>
-                                  <a:gd name="T6" fmla="*/ 2727 w 2727"/>
-                                  <a:gd name="T7" fmla="*/ 5 h 2732"/>
-                                  <a:gd name="T8" fmla="*/ 0 w 2727"/>
-                                  <a:gd name="T9" fmla="*/ 2732 h 2732"/>
-                                </a:gdLst>
-                                <a:ahLst/>
-                                <a:cxnLst>
-                                  <a:cxn ang="0">
-                                    <a:pos x="T0" y="T1"/>
-                                  </a:cxn>
-                                  <a:cxn ang="0">
-                                    <a:pos x="T2" y="T3"/>
-                                  </a:cxn>
-                                  <a:cxn ang="0">
-                                    <a:pos x="T4" y="T5"/>
-                                  </a:cxn>
-                                  <a:cxn ang="0">
-                                    <a:pos x="T6" y="T7"/>
-                                  </a:cxn>
-                                  <a:cxn ang="0">
-                                    <a:pos x="T8" y="T9"/>
-                                  </a:cxn>
-                                </a:cxnLst>
-                                <a:rect l="0" t="0" r="r" b="b"/>
-                                <a:pathLst>
-                                  <a:path w="2727" h="2732">
-                                    <a:moveTo>
-                                      <a:pt x="0" y="2732"/>
-                                    </a:moveTo>
-                                    <a:lnTo>
-                                      <a:pt x="0" y="2728"/>
-                                    </a:lnTo>
-                                    <a:lnTo>
-                                      <a:pt x="2722" y="0"/>
-                                    </a:lnTo>
-                                    <a:lnTo>
-                                      <a:pt x="2727" y="5"/>
-                                    </a:lnTo>
-                                    <a:lnTo>
-                                      <a:pt x="0" y="2732"/>
-                                    </a:lnTo>
-                                    <a:close/>
-                                  </a:path>
-                                </a:pathLst>
-                              </a:custGeom>
-                              <a:grpFill/>
-                              <a:ln>
-                                <a:noFill/>
-                              </a:ln>
-                              <a:extLst>
-                                <a:ext uri="{91240B29-F687-4F45-9708-019B960494DF}">
-                                  <a14:hiddenLine xmlns:a14="http://schemas.microsoft.com/office/drawing/2010/main" w="9525">
-                                    <a:solidFill>
-                                      <a:srgbClr val="000000"/>
-                                    </a:solidFill>
-                                    <a:round/>
-                                    <a:headEnd/>
-                                    <a:tailEnd/>
-                                  </a14:hiddenLine>
-                                </a:ext>
-                              </a:extLst>
-                            </wps:spPr>
-                            <wps:bodyPr vert="horz" wrap="square" lIns="91440" tIns="45720" rIns="91440" bIns="45720" numCol="1" anchor="t" anchorCtr="0" compatLnSpc="1">
-                              <a:prstTxWarp prst="textNoShape">
-                                <a:avLst/>
-                              </a:prstTxWarp>
-                            </wps:bodyPr>
-                          </wps:wsp>
-                        </wpg:wgp>
-                      </a:graphicData>
-                    </a:graphic>
-                    <wp14:sizeRelH relativeFrom="page">
-                      <wp14:pctWidth>70600</wp14:pctWidth>
-                    </wp14:sizeRelH>
-                    <wp14:sizeRelV relativeFrom="page">
-                      <wp14:pctHeight>56600</wp14:pctHeight>
-                    </wp14:sizeRelV>
-                  </wp:anchor>
-                </w:drawing>
-              </mc:Choice>
-              <mc:Fallback>
-                <w:pict>
-                  <v:group w14:anchorId="17CB1067" id="Grupo 2" o:spid="_x0000_s1026" style="position:absolute;margin-left:0;margin-top:0;width:432.65pt;height:448.55pt;z-index:-251657728;mso-width-percent:706;mso-height-percent:566;mso-left-percent:220;mso-top-percent:300;mso-position-horizontal-relative:page;mso-position-vertical-relative:page;mso-width-percent:706;mso-height-percent:566;mso-left-percent:220;mso-top-percent:300" coordsize="43291,44910" o:gfxdata="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">
-                    <o:lock v:ext="edit" aspectratio="t"/>
-                    <v:shape id="Forma libre 64" o:spid="_x0000_s1027" style="position:absolute;left:15017;width:28274;height:28352;visibility:visible;mso-wrap-style:square;v-text-anchor:top" coordsize="1781,1786" o:gfxdata="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" path="m4,1786l,1782,1776,r5,5l4,1786xe" filled="f" stroked="f">
-                      <v:path arrowok="t" o:connecttype="custom" o:connectlocs="6350,2835275;0,2828925;2819400,0;2827338,7938;6350,2835275" o:connectangles="0,0,0,0,0"/>
-                    </v:shape>
-                    <v:shape id="Forma libre 65" o:spid="_x0000_s1028" style="position:absolute;left:7826;top:2270;width:35465;height:35464;visibility:visible;mso-wrap-style:square;v-text-anchor:top" coordsize="2234,2234" o:gfxdata="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" path="m5,2234l,2229,2229,r5,5l5,2234xe" filled="f" stroked="f">
-                      <v:path arrowok="t" o:connecttype="custom" o:connectlocs="7938,3546475;0,3538538;3538538,0;3546475,7938;7938,3546475" o:connectangles="0,0,0,0,0"/>
-                    </v:shape>
-                    <v:shape id="Forma libre 66" o:spid="_x0000_s1029" style="position:absolute;left:8413;top:1095;width:34878;height:34877;visibility:visible;mso-wrap-style:square;v-text-anchor:top" coordsize="2197,2197" o:gfxdata="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" path="m9,2197l,2193,2188,r9,10l9,2197xe" filled="f" stroked="f">
-                      <v:path arrowok="t" o:connecttype="custom" o:connectlocs="14288,3487738;0,3481388;3473450,0;3487738,15875;14288,3487738" o:connectangles="0,0,0,0,0"/>
-                    </v:shape>
-                    <v:shape id="Forma libre 67" o:spid="_x0000_s1030" style="position:absolute;left:12160;top:4984;width:31131;height:31211;visibility:visible;mso-wrap-style:square;v-text-anchor:top" coordsize="1961,1966" o:gfxdata="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" path="m9,1966l,1957,1952,r9,9l9,1966xe" filled="f" stroked="f">
-                      <v:path arrowok="t" o:connecttype="custom" o:connectlocs="14288,3121025;0,3106738;3098800,0;3113088,14288;14288,3121025" o:connectangles="0,0,0,0,0"/>
-                    </v:shape>
-                    <v:shape id="Forma libre 68" o:spid="_x0000_s1031" style="position:absolute;top:1539;width:43291;height:43371;visibility:visible;mso-wrap-style:square;v-text-anchor:top" coordsize="2727,2732" o:gfxdata="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" path="m,2732r,-4l2722,r5,5l,2732xe" filled="f" stroked="f">
-                      <v:path arrowok="t" o:connecttype="custom" o:connectlocs="0,4337050;0,4330700;4321175,0;4329113,7938;0,4337050" o:connectangles="0,0,0,0,0"/>
-                    </v:shape>
-                    <w10:wrap anchorx="page" anchory="page"/>
-                  </v:group>
-                </w:pict>
-              </mc:Fallback>
-            </mc:AlternateContent>
+            <w:t>ESCUELA DE INGENIERIA EN SISTEMAS Y COMPUTACION</w:t>
           </w:r>
+        </w:p>
+        <w:p>
+          <w:pPr>
+            <w:jc w:val="center"/>
+          </w:pPr>
+        </w:p>
+        <w:p>
+          <w:pPr>
+            <w:jc w:val="center"/>
+          </w:pPr>
           <w:r>
             <w:rPr>
-              <w:noProof/>
+              <w:b/>
+              <w:sz w:val="32"/>
+              <w:szCs w:val="32"/>
             </w:rPr>
-            <mc:AlternateContent>
-              <mc:Choice Requires="wps">
-                <w:drawing>
-                  <wp:anchor distT="0" distB="0" distL="114300" distR="114300" simplePos="0" relativeHeight="251655680" behindDoc="0" locked="0" layoutInCell="1" allowOverlap="1" wp14:anchorId="4888CA1C" wp14:editId="42BE6518">
-                    <wp:simplePos x="0" y="0"/>
-                    <wp:positionH relativeFrom="page">
-                      <wp:align>center</wp:align>
-                    </wp:positionH>
-                    <wp:positionV relativeFrom="margin">
-                      <wp:align>bottom</wp:align>
-                    </wp:positionV>
-                    <wp:extent cx="5943600" cy="374904"/>
-                    <wp:effectExtent l="0" t="0" r="0" b="2540"/>
-                    <wp:wrapNone/>
-                    <wp:docPr id="69" name="Cuadro de texto 69"/>
-                    <wp:cNvGraphicFramePr/>
-                    <a:graphic xmlns:a="http://schemas.openxmlformats.org/drawingml/2006/main">
-                      <a:graphicData uri="http://schemas.microsoft.com/office/word/2010/wordprocessingShape">
-                        <wps:wsp>
-                          <wps:cNvSpPr txBox="1"/>
-                          <wps:spPr>
-                            <a:xfrm>
-                              <a:off x="0" y="0"/>
-                              <a:ext cx="5943600" cy="374904"/>
-                            </a:xfrm>
-                            <a:prstGeom prst="rect">
-                              <a:avLst/>
-                            </a:prstGeom>
-                            <a:noFill/>
-                            <a:ln w="6350">
-                              <a:noFill/>
-                            </a:ln>
-                            <a:effectLst/>
-                          </wps:spPr>
-                          <wps:style>
-                            <a:lnRef idx="0">
-                              <a:schemeClr val="accent1"/>
-                            </a:lnRef>
-                            <a:fillRef idx="0">
-                              <a:schemeClr val="accent1"/>
-                            </a:fillRef>
-                            <a:effectRef idx="0">
-                              <a:schemeClr val="accent1"/>
-                            </a:effectRef>
-                            <a:fontRef idx="minor">
-                              <a:schemeClr val="dk1"/>
-                            </a:fontRef>
-                          </wps:style>
-                          <wps:txbx>
-                            <w:txbxContent>
-                              <w:p>
-                                <w:pPr>
-                                  <w:pStyle w:val="Sinespaciado"/>
-                                  <w:jc w:val="right"/>
-                                  <w:rPr>
-                                    <w:color w:val="5B9BD5" w:themeColor="accent1"/>
-                                    <w:sz w:val="36"/>
-                                    <w:szCs w:val="36"/>
-                                  </w:rPr>
-                                </w:pPr>
-                                <w:sdt>
-                                  <w:sdtPr>
-                                    <w:rPr>
-                                      <w:color w:val="5B9BD5" w:themeColor="accent1"/>
-                                      <w:sz w:val="36"/>
-                                      <w:szCs w:val="36"/>
-                                    </w:rPr>
-                                    <w:alias w:val="Escolar"/>
-                                    <w:tag w:val="Escolar"/>
-                                    <w:id w:val="1850680582"/>
-                                    <w:showingPlcHdr/>
-                                    <w:dataBinding w:prefixMappings="xmlns:ns0='http://schemas.openxmlformats.org/officeDocument/2006/extended-properties' " w:xpath="/ns0:Properties[1]/ns0:Company[1]" w:storeItemID="{6668398D-A668-4E3E-A5EB-62B293D839F1}"/>
-                                    <w:text/>
-                                  </w:sdtPr>
-                                  <w:sdtContent>
-                                    <w:r>
-                                      <w:rPr>
-                                        <w:color w:val="5B9BD5" w:themeColor="accent1"/>
-                                        <w:sz w:val="36"/>
-                                        <w:szCs w:val="36"/>
-                                        <w:lang w:val="es-ES"/>
-                                      </w:rPr>
-                                      <w:t>[Escuela]</w:t>
-                                    </w:r>
-                                  </w:sdtContent>
-                                </w:sdt>
-                              </w:p>
-                              <w:sdt>
-                                <w:sdtPr>
-                                  <w:rPr>
-                                    <w:color w:val="5B9BD5" w:themeColor="accent1"/>
-                                    <w:sz w:val="36"/>
-                                    <w:szCs w:val="36"/>
-                                  </w:rPr>
-                                  <w:alias w:val="Curso"/>
-                                  <w:tag w:val="Curso"/>
-                                  <w:id w:val="1717703537"/>
-                                  <w:showingPlcHdr/>
-                                  <w:dataBinding w:prefixMappings="xmlns:ns0='http://purl.org/dc/elements/1.1/' xmlns:ns1='http://schemas.openxmlformats.org/package/2006/metadata/core-properties' " w:xpath="/ns1:coreProperties[1]/ns1:category[1]" w:storeItemID="{6C3C8BC8-F283-45AE-878A-BAB7291924A1}"/>
-                                  <w:text/>
-                                </w:sdtPr>
-                                <w:sdtContent>
-                                  <w:p>
-                                    <w:pPr>
-                                      <w:pStyle w:val="Sinespaciado"/>
-                                      <w:jc w:val="right"/>
-                                      <w:rPr>
-                                        <w:color w:val="5B9BD5" w:themeColor="accent1"/>
-                                        <w:sz w:val="36"/>
-                                        <w:szCs w:val="36"/>
-                                      </w:rPr>
-                                    </w:pPr>
-                                    <w:r>
-                                      <w:rPr>
-                                        <w:color w:val="5B9BD5" w:themeColor="accent1"/>
-                                        <w:sz w:val="36"/>
-                                        <w:szCs w:val="36"/>
-                                        <w:lang w:val="es-ES"/>
-                                      </w:rPr>
-                                      <w:t>[Título del curso]</w:t>
-                                    </w:r>
-                                  </w:p>
-                                </w:sdtContent>
-                              </w:sdt>
-                            </w:txbxContent>
-                          </wps:txbx>
-                          <wps:bodyPr rot="0" spcFirstLastPara="0" vertOverflow="overflow" horzOverflow="overflow" vert="horz" wrap="square" lIns="0" tIns="0" rIns="0" bIns="0" numCol="1" spcCol="0" rtlCol="0" fromWordArt="0" anchor="b" anchorCtr="0" forceAA="0" compatLnSpc="1">
-                            <a:prstTxWarp prst="textNoShape">
-                              <a:avLst/>
-                            </a:prstTxWarp>
-                            <a:spAutoFit/>
-                          </wps:bodyPr>
-                        </wps:wsp>
-                      </a:graphicData>
-                    </a:graphic>
-                    <wp14:sizeRelH relativeFrom="page">
-                      <wp14:pctWidth>76500</wp14:pctWidth>
-                    </wp14:sizeRelH>
-                    <wp14:sizeRelV relativeFrom="margin">
-                      <wp14:pctHeight>0</wp14:pctHeight>
-                    </wp14:sizeRelV>
-                  </wp:anchor>
-                </w:drawing>
-              </mc:Choice>
-              <mc:Fallback>
-                <w:pict>
-                  <v:shape w14:anchorId="4888CA1C" id="Cuadro de texto 69" o:spid="_x0000_s1027" type="#_x0000_t202" style="position:absolute;left:0;text-align:left;margin-left:0;margin-top:0;width:468pt;height:29.5pt;z-index:251655680;visibility:visible;mso-wrap-style:square;mso-width-percent:765;mso-height-percent:0;mso-wrap-distance-left:9pt;mso-wrap-distance-top:0;mso-wrap-distance-right:9pt;mso-wrap-distance-bottom:0;mso-position-horizontal:center;mso-position-horizontal-relative:page;mso-position-vertical:bottom;mso-position-vertical-relative:margin;mso-width-percent:765;mso-height-percent:0;mso-width-relative:page;mso-height-relative:margin;v-text-anchor:bottom" o:gfxdata="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" filled="f" stroked="f" strokeweight=".5pt">
-                    <v:textbox style="mso-fit-shape-to-text:t" inset="0,0,0,0">
-                      <w:txbxContent>
-                        <w:p>
-                          <w:pPr>
-                            <w:pStyle w:val="Sinespaciado"/>
-                            <w:jc w:val="right"/>
-                            <w:rPr>
-                              <w:color w:val="5B9BD5" w:themeColor="accent1"/>
-                              <w:sz w:val="36"/>
-                              <w:szCs w:val="36"/>
-                            </w:rPr>
-                          </w:pPr>
-                          <w:sdt>
-                            <w:sdtPr>
-                              <w:rPr>
-                                <w:color w:val="5B9BD5" w:themeColor="accent1"/>
-                                <w:sz w:val="36"/>
-                                <w:szCs w:val="36"/>
-                              </w:rPr>
-                              <w:alias w:val="Escolar"/>
-                              <w:tag w:val="Escolar"/>
-                              <w:id w:val="1850680582"/>
-                              <w:showingPlcHdr/>
-                              <w:dataBinding w:prefixMappings="xmlns:ns0='http://schemas.openxmlformats.org/officeDocument/2006/extended-properties' " w:xpath="/ns0:Properties[1]/ns0:Company[1]" w:storeItemID="{6668398D-A668-4E3E-A5EB-62B293D839F1}"/>
-                              <w:text/>
-                            </w:sdtPr>
-                            <w:sdtContent>
-                              <w:r>
-                                <w:rPr>
-                                  <w:color w:val="5B9BD5" w:themeColor="accent1"/>
-                                  <w:sz w:val="36"/>
-                                  <w:szCs w:val="36"/>
-                                  <w:lang w:val="es-ES"/>
-                                </w:rPr>
-                                <w:t>[Escuela]</w:t>
-                              </w:r>
-                            </w:sdtContent>
-                          </w:sdt>
-                        </w:p>
-                        <w:sdt>
-                          <w:sdtPr>
-                            <w:rPr>
-                              <w:color w:val="5B9BD5" w:themeColor="accent1"/>
-                              <w:sz w:val="36"/>
-                              <w:szCs w:val="36"/>
-                            </w:rPr>
-                            <w:alias w:val="Curso"/>
-                            <w:tag w:val="Curso"/>
-                            <w:id w:val="1717703537"/>
-                            <w:showingPlcHdr/>
-                            <w:dataBinding w:prefixMappings="xmlns:ns0='http://purl.org/dc/elements/1.1/' xmlns:ns1='http://schemas.openxmlformats.org/package/2006/metadata/core-properties' " w:xpath="/ns1:coreProperties[1]/ns1:category[1]" w:storeItemID="{6C3C8BC8-F283-45AE-878A-BAB7291924A1}"/>
-                            <w:text/>
-                          </w:sdtPr>
-                          <w:sdtContent>
-                            <w:p>
-                              <w:pPr>
-                                <w:pStyle w:val="Sinespaciado"/>
-                                <w:jc w:val="right"/>
-                                <w:rPr>
-                                  <w:color w:val="5B9BD5" w:themeColor="accent1"/>
-                                  <w:sz w:val="36"/>
-                                  <w:szCs w:val="36"/>
-                                </w:rPr>
-                              </w:pPr>
-                              <w:r>
-                                <w:rPr>
-                                  <w:color w:val="5B9BD5" w:themeColor="accent1"/>
-                                  <w:sz w:val="36"/>
-                                  <w:szCs w:val="36"/>
-                                  <w:lang w:val="es-ES"/>
-                                </w:rPr>
-                                <w:t>[Título del curso]</w:t>
-                              </w:r>
-                            </w:p>
-                          </w:sdtContent>
-                        </w:sdt>
-                      </w:txbxContent>
-                    </v:textbox>
-                    <w10:wrap anchorx="page" anchory="margin"/>
-                  </v:shape>
-                </w:pict>
-              </mc:Fallback>
-            </mc:AlternateContent>
+            <w:t>SISTEMAS OPERATIVOS 2</w:t>
           </w:r>
         </w:p>
+        <w:p>
+          <w:pPr>
+            <w:jc w:val="center"/>
+          </w:pPr>
+        </w:p>
+        <w:p>
+          <w:pPr>
+            <w:jc w:val="center"/>
+          </w:pPr>
+        </w:p>
+        <w:p>
+          <w:pPr>
+            <w:jc w:val="center"/>
+          </w:pPr>
+          <w:r>
+            <w:rPr>
+              <w:b/>
+              <w:sz w:val="32"/>
+              <w:szCs w:val="32"/>
+            </w:rPr>
+            <w:t>INVESTIGACION DE DESARROLLO DE APLIACIONES IOS</w:t>
+          </w:r>
+        </w:p>
+        <w:p>
+          <w:pPr>
+            <w:ind w:firstLine="0"/>
+          </w:pPr>
+        </w:p>
+        <w:p>
+          <w:pPr>
+            <w:ind w:firstLine="0"/>
+          </w:pPr>
+        </w:p>
+        <w:p>
+          <w:pPr>
+            <w:jc w:val="center"/>
+          </w:pPr>
+          <w:r>
+            <w:rPr>
+              <w:b/>
+              <w:sz w:val="32"/>
+              <w:szCs w:val="32"/>
+            </w:rPr>
+            <w:t>ANDRES JIMENEZ</w:t>
+          </w:r>
+          <w:bookmarkStart w:id="0" w:name="_GoBack"/>
+          <w:bookmarkEnd w:id="0"/>
+        </w:p>
+        <w:p>
+          <w:pPr>
+            <w:jc w:val="center"/>
+          </w:pPr>
+        </w:p>
+        <w:p>
+          <w:pPr>
+            <w:ind w:firstLine="0"/>
+          </w:pPr>
+        </w:p>
+        <w:p>
+          <w:pPr>
+            <w:jc w:val="center"/>
+          </w:pPr>
+          <w:r>
+            <w:rPr>
+              <w:b/>
+              <w:sz w:val="32"/>
+              <w:szCs w:val="32"/>
+            </w:rPr>
+            <w:t>EISNER LOPEZ ACEVEDO</w:t>
+          </w:r>
+        </w:p>
+        <w:p>
+          <w:pPr>
+            <w:jc w:val="center"/>
+          </w:pPr>
+        </w:p>
+        <w:p>
+          <w:pPr>
+            <w:jc w:val="center"/>
+          </w:pPr>
+        </w:p>
+        <w:p>
+          <w:pPr>
+            <w:jc w:val="center"/>
+          </w:pPr>
+        </w:p>
+        <w:p>
+          <w:pPr>
+            <w:jc w:val="center"/>
+          </w:pPr>
+          <w:r>
+            <w:rPr>
+              <w:b/>
+              <w:sz w:val="20"/>
+              <w:szCs w:val="20"/>
+            </w:rPr>
+            <w:t>SEDE SAN CARLOS</w:t>
+          </w:r>
+        </w:p>
+        <w:p>
+          <w:pPr>
+            <w:jc w:val="center"/>
+          </w:pPr>
+        </w:p>
+        <w:p>
+          <w:pPr>
+            <w:jc w:val="center"/>
+          </w:pPr>
+          <w:r>
+            <w:rPr>
+              <w:b/>
+              <w:sz w:val="20"/>
+              <w:szCs w:val="20"/>
+            </w:rPr>
+            <w:t>Junio de 2016</w:t>
+          </w:r>
+        </w:p>
+        <w:p/>
         <w:p>
           <w:pPr>
             <w:spacing w:line="240" w:lineRule="auto"/>
@@ -1147,132 +285,13 @@
           <w:r>
             <w:fldChar w:fldCharType="separate"/>
           </w:r>
-          <w:bookmarkStart w:id="0" w:name="_GoBack"/>
-          <w:bookmarkEnd w:id="0"/>
-          <w:r>
-            <w:rPr>
-              <w:rStyle w:val="Hipervnculo"/>
-              <w:noProof/>
-            </w:rPr>
-            <w:fldChar w:fldCharType="begin"/>
-          </w:r>
-          <w:r>
-            <w:rPr>
-              <w:rStyle w:val="Hipervnculo"/>
-              <w:noProof/>
-            </w:rPr>
-            <w:instrText xml:space="preserve"> </w:instrText>
-          </w:r>
-          <w:r>
-            <w:rPr>
-              <w:noProof/>
-            </w:rPr>
-            <w:instrText>HYPERLINK \l "_Toc466096035"</w:instrText>
-          </w:r>
-          <w:r>
-            <w:rPr>
-              <w:rStyle w:val="Hipervnculo"/>
-              <w:noProof/>
-            </w:rPr>
-            <w:instrText xml:space="preserve"> </w:instrText>
-          </w:r>
-          <w:r>
-            <w:rPr>
-              <w:rStyle w:val="Hipervnculo"/>
-              <w:noProof/>
-            </w:rPr>
-          </w:r>
-          <w:r>
-            <w:rPr>
-              <w:rStyle w:val="Hipervnculo"/>
-              <w:noProof/>
-            </w:rPr>
-            <w:fldChar w:fldCharType="separate"/>
-          </w:r>
-          <w:r>
-            <w:rPr>
-              <w:rStyle w:val="Hipervnculo"/>
-              <w:noProof/>
-            </w:rPr>
-            <w:t>Resumen Ejecutivo.</w:t>
-          </w:r>
-          <w:r>
-            <w:rPr>
-              <w:noProof/>
-              <w:webHidden/>
-            </w:rPr>
-            <w:tab/>
-          </w:r>
-          <w:r>
-            <w:rPr>
-              <w:noProof/>
-              <w:webHidden/>
-            </w:rPr>
-            <w:fldChar w:fldCharType="begin"/>
-          </w:r>
-          <w:r>
-            <w:rPr>
-              <w:noProof/>
-              <w:webHidden/>
-            </w:rPr>
-            <w:instrText xml:space="preserve"> PAGEREF _Toc466096035 \h </w:instrText>
-          </w:r>
-          <w:r>
-            <w:rPr>
-              <w:noProof/>
-              <w:webHidden/>
-            </w:rPr>
-          </w:r>
-          <w:r>
-            <w:rPr>
-              <w:noProof/>
-              <w:webHidden/>
-            </w:rPr>
-            <w:fldChar w:fldCharType="separate"/>
-          </w:r>
-          <w:r>
-            <w:rPr>
-              <w:noProof/>
-              <w:webHidden/>
-            </w:rPr>
-            <w:t>3</w:t>
-          </w:r>
-          <w:r>
-            <w:rPr>
-              <w:noProof/>
-              <w:webHidden/>
-            </w:rPr>
-            <w:fldChar w:fldCharType="end"/>
-          </w:r>
-          <w:r>
-            <w:rPr>
-              <w:rStyle w:val="Hipervnculo"/>
-              <w:noProof/>
-            </w:rPr>
-            <w:fldChar w:fldCharType="end"/>
-          </w:r>
-        </w:p>
-        <w:p>
-          <w:pPr>
-            <w:pStyle w:val="TDC1"/>
-            <w:tabs>
-              <w:tab w:val="right" w:leader="dot" w:pos="8828"/>
-            </w:tabs>
-            <w:rPr>
-              <w:rFonts w:asciiTheme="minorHAnsi" w:eastAsiaTheme="minorEastAsia" w:hAnsiTheme="minorHAnsi" w:cstheme="minorBidi"/>
-              <w:noProof/>
-              <w:sz w:val="22"/>
-              <w:szCs w:val="22"/>
-              <w:lang w:eastAsia="es-CR"/>
-            </w:rPr>
-          </w:pPr>
-          <w:hyperlink w:anchor="_Toc466096036" w:history="1">
+          <w:hyperlink w:anchor="_Toc466102284" w:history="1">
             <w:r>
               <w:rPr>
                 <w:rStyle w:val="Hipervnculo"/>
                 <w:noProof/>
               </w:rPr>
-              <w:t>Abstract</w:t>
+              <w:t>Resumen Ejecutivo.</w:t>
             </w:r>
             <w:r>
               <w:rPr>
@@ -1293,7 +312,7 @@
                 <w:noProof/>
                 <w:webHidden/>
               </w:rPr>
-              <w:instrText xml:space="preserve"> PAGEREF _Toc466096036 \h </w:instrText>
+              <w:instrText xml:space="preserve"> PAGEREF _Toc466102284 \h </w:instrText>
             </w:r>
             <w:r>
               <w:rPr>
@@ -1313,7 +332,7 @@
                 <w:noProof/>
                 <w:webHidden/>
               </w:rPr>
-              <w:t>5</w:t>
+              <w:t>3</w:t>
             </w:r>
             <w:r>
               <w:rPr>
@@ -1338,13 +357,13 @@
               <w:lang w:eastAsia="es-CR"/>
             </w:rPr>
           </w:pPr>
-          <w:hyperlink w:anchor="_Toc466096037" w:history="1">
+          <w:hyperlink w:anchor="_Toc466102285" w:history="1">
             <w:r>
               <w:rPr>
                 <w:rStyle w:val="Hipervnculo"/>
                 <w:noProof/>
               </w:rPr>
-              <w:t>CAPITULO I: INTRODUCCION.</w:t>
+              <w:t>Abstract</w:t>
             </w:r>
             <w:r>
               <w:rPr>
@@ -1365,7 +384,7 @@
                 <w:noProof/>
                 <w:webHidden/>
               </w:rPr>
-              <w:instrText xml:space="preserve"> PAGEREF _Toc466096037 \h </w:instrText>
+              <w:instrText xml:space="preserve"> PAGEREF _Toc466102285 \h </w:instrText>
             </w:r>
             <w:r>
               <w:rPr>
@@ -1385,7 +404,7 @@
                 <w:noProof/>
                 <w:webHidden/>
               </w:rPr>
-              <w:t>8</w:t>
+              <w:t>5</w:t>
             </w:r>
             <w:r>
               <w:rPr>
@@ -1410,13 +429,13 @@
               <w:lang w:eastAsia="es-CR"/>
             </w:rPr>
           </w:pPr>
-          <w:hyperlink w:anchor="_Toc466096038" w:history="1">
+          <w:hyperlink w:anchor="_Toc466102286" w:history="1">
             <w:r>
               <w:rPr>
                 <w:rStyle w:val="Hipervnculo"/>
                 <w:noProof/>
               </w:rPr>
-              <w:t>Planteamiento del problema.</w:t>
+              <w:t>CAPITULO I: INTRODUCCION.</w:t>
             </w:r>
             <w:r>
               <w:rPr>
@@ -1437,7 +456,7 @@
                 <w:noProof/>
                 <w:webHidden/>
               </w:rPr>
-              <w:instrText xml:space="preserve"> PAGEREF _Toc466096038 \h </w:instrText>
+              <w:instrText xml:space="preserve"> PAGEREF _Toc466102286 \h </w:instrText>
             </w:r>
             <w:r>
               <w:rPr>
@@ -1482,12 +501,84 @@
               <w:lang w:eastAsia="es-CR"/>
             </w:rPr>
           </w:pPr>
-          <w:hyperlink w:anchor="_Toc466096039" w:history="1">
+          <w:hyperlink w:anchor="_Toc466102287" w:history="1">
             <w:r>
               <w:rPr>
                 <w:rStyle w:val="Hipervnculo"/>
                 <w:noProof/>
               </w:rPr>
+              <w:t>Planteamiento del problema.</w:t>
+            </w:r>
+            <w:r>
+              <w:rPr>
+                <w:noProof/>
+                <w:webHidden/>
+              </w:rPr>
+              <w:tab/>
+            </w:r>
+            <w:r>
+              <w:rPr>
+                <w:noProof/>
+                <w:webHidden/>
+              </w:rPr>
+              <w:fldChar w:fldCharType="begin"/>
+            </w:r>
+            <w:r>
+              <w:rPr>
+                <w:noProof/>
+                <w:webHidden/>
+              </w:rPr>
+              <w:instrText xml:space="preserve"> PAGEREF _Toc466102287 \h </w:instrText>
+            </w:r>
+            <w:r>
+              <w:rPr>
+                <w:noProof/>
+                <w:webHidden/>
+              </w:rPr>
+            </w:r>
+            <w:r>
+              <w:rPr>
+                <w:noProof/>
+                <w:webHidden/>
+              </w:rPr>
+              <w:fldChar w:fldCharType="separate"/>
+            </w:r>
+            <w:r>
+              <w:rPr>
+                <w:noProof/>
+                <w:webHidden/>
+              </w:rPr>
+              <w:t>8</w:t>
+            </w:r>
+            <w:r>
+              <w:rPr>
+                <w:noProof/>
+                <w:webHidden/>
+              </w:rPr>
+              <w:fldChar w:fldCharType="end"/>
+            </w:r>
+          </w:hyperlink>
+        </w:p>
+        <w:p>
+          <w:pPr>
+            <w:pStyle w:val="TDC1"/>
+            <w:tabs>
+              <w:tab w:val="right" w:leader="dot" w:pos="8828"/>
+            </w:tabs>
+            <w:rPr>
+              <w:rFonts w:asciiTheme="minorHAnsi" w:eastAsiaTheme="minorEastAsia" w:hAnsiTheme="minorHAnsi" w:cstheme="minorBidi"/>
+              <w:noProof/>
+              <w:sz w:val="22"/>
+              <w:szCs w:val="22"/>
+              <w:lang w:eastAsia="es-CR"/>
+            </w:rPr>
+          </w:pPr>
+          <w:hyperlink w:anchor="_Toc466102288" w:history="1">
+            <w:r>
+              <w:rPr>
+                <w:rStyle w:val="Hipervnculo"/>
+                <w:noProof/>
+              </w:rPr>
               <w:t>Objetivos</w:t>
             </w:r>
             <w:r>
@@ -1509,7 +600,7 @@
                 <w:noProof/>
                 <w:webHidden/>
               </w:rPr>
-              <w:instrText xml:space="preserve"> PAGEREF _Toc466096039 \h </w:instrText>
+              <w:instrText xml:space="preserve"> PAGEREF _Toc466102288 \h </w:instrText>
             </w:r>
             <w:r>
               <w:rPr>
@@ -1554,7 +645,7 @@
               <w:lang w:eastAsia="es-CR"/>
             </w:rPr>
           </w:pPr>
-          <w:hyperlink w:anchor="_Toc466096040" w:history="1">
+          <w:hyperlink w:anchor="_Toc466102289" w:history="1">
             <w:r>
               <w:rPr>
                 <w:rStyle w:val="Hipervnculo"/>
@@ -1581,7 +672,7 @@
                 <w:noProof/>
                 <w:webHidden/>
               </w:rPr>
-              <w:instrText xml:space="preserve"> PAGEREF _Toc466096040 \h </w:instrText>
+              <w:instrText xml:space="preserve"> PAGEREF _Toc466102289 \h </w:instrText>
             </w:r>
             <w:r>
               <w:rPr>
@@ -1626,7 +717,7 @@
               <w:lang w:eastAsia="es-CR"/>
             </w:rPr>
           </w:pPr>
-          <w:hyperlink w:anchor="_Toc466096041" w:history="1">
+          <w:hyperlink w:anchor="_Toc466102290" w:history="1">
             <w:r>
               <w:rPr>
                 <w:rStyle w:val="Hipervnculo"/>
@@ -1653,7 +744,7 @@
                 <w:noProof/>
                 <w:webHidden/>
               </w:rPr>
-              <w:instrText xml:space="preserve"> PAGEREF _Toc466096041 \h </w:instrText>
+              <w:instrText xml:space="preserve"> PAGEREF _Toc466102290 \h </w:instrText>
             </w:r>
             <w:r>
               <w:rPr>
@@ -1698,7 +789,7 @@
               <w:lang w:eastAsia="es-CR"/>
             </w:rPr>
           </w:pPr>
-          <w:hyperlink w:anchor="_Toc466096042" w:history="1">
+          <w:hyperlink w:anchor="_Toc466102291" w:history="1">
             <w:r>
               <w:rPr>
                 <w:rStyle w:val="Hipervnculo"/>
@@ -1725,7 +816,7 @@
                 <w:noProof/>
                 <w:webHidden/>
               </w:rPr>
-              <w:instrText xml:space="preserve"> PAGEREF _Toc466096042 \h </w:instrText>
+              <w:instrText xml:space="preserve"> PAGEREF _Toc466102291 \h </w:instrText>
             </w:r>
             <w:r>
               <w:rPr>
@@ -1770,7 +861,7 @@
               <w:lang w:eastAsia="es-CR"/>
             </w:rPr>
           </w:pPr>
-          <w:hyperlink w:anchor="_Toc466096043" w:history="1">
+          <w:hyperlink w:anchor="_Toc466102292" w:history="1">
             <w:r>
               <w:rPr>
                 <w:rStyle w:val="Hipervnculo"/>
@@ -1797,7 +888,7 @@
                 <w:noProof/>
                 <w:webHidden/>
               </w:rPr>
-              <w:instrText xml:space="preserve"> PAGEREF _Toc466096043 \h </w:instrText>
+              <w:instrText xml:space="preserve"> PAGEREF _Toc466102292 \h </w:instrText>
             </w:r>
             <w:r>
               <w:rPr>
@@ -1842,7 +933,7 @@
               <w:lang w:eastAsia="es-CR"/>
             </w:rPr>
           </w:pPr>
-          <w:hyperlink w:anchor="_Toc466096044" w:history="1">
+          <w:hyperlink w:anchor="_Toc466102293" w:history="1">
             <w:r>
               <w:rPr>
                 <w:rStyle w:val="Hipervnculo"/>
@@ -1869,7 +960,7 @@
                 <w:noProof/>
                 <w:webHidden/>
               </w:rPr>
-              <w:instrText xml:space="preserve"> PAGEREF _Toc466096044 \h </w:instrText>
+              <w:instrText xml:space="preserve"> PAGEREF _Toc466102293 \h </w:instrText>
             </w:r>
             <w:r>
               <w:rPr>
@@ -1914,7 +1005,7 @@
               <w:lang w:eastAsia="es-CR"/>
             </w:rPr>
           </w:pPr>
-          <w:hyperlink w:anchor="_Toc466096045" w:history="1">
+          <w:hyperlink w:anchor="_Toc466102294" w:history="1">
             <w:r>
               <w:rPr>
                 <w:rStyle w:val="Hipervnculo"/>
@@ -1941,7 +1032,7 @@
                 <w:noProof/>
                 <w:webHidden/>
               </w:rPr>
-              <w:instrText xml:space="preserve"> PAGEREF _Toc466096045 \h </w:instrText>
+              <w:instrText xml:space="preserve"> PAGEREF _Toc466102294 \h </w:instrText>
             </w:r>
             <w:r>
               <w:rPr>
@@ -1986,7 +1077,7 @@
               <w:lang w:eastAsia="es-CR"/>
             </w:rPr>
           </w:pPr>
-          <w:hyperlink w:anchor="_Toc466096046" w:history="1">
+          <w:hyperlink w:anchor="_Toc466102295" w:history="1">
             <w:r>
               <w:rPr>
                 <w:rStyle w:val="Hipervnculo"/>
@@ -2013,7 +1104,7 @@
                 <w:noProof/>
                 <w:webHidden/>
               </w:rPr>
-              <w:instrText xml:space="preserve"> PAGEREF _Toc466096046 \h </w:instrText>
+              <w:instrText xml:space="preserve"> PAGEREF _Toc466102295 \h </w:instrText>
             </w:r>
             <w:r>
               <w:rPr>
@@ -2058,7 +1149,7 @@
               <w:lang w:eastAsia="es-CR"/>
             </w:rPr>
           </w:pPr>
-          <w:hyperlink w:anchor="_Toc466096047" w:history="1">
+          <w:hyperlink w:anchor="_Toc466102296" w:history="1">
             <w:r>
               <w:rPr>
                 <w:rStyle w:val="Hipervnculo"/>
@@ -2085,7 +1176,7 @@
                 <w:noProof/>
                 <w:webHidden/>
               </w:rPr>
-              <w:instrText xml:space="preserve"> PAGEREF _Toc466096047 \h </w:instrText>
+              <w:instrText xml:space="preserve"> PAGEREF _Toc466102296 \h </w:instrText>
             </w:r>
             <w:r>
               <w:rPr>
@@ -2130,7 +1221,7 @@
               <w:lang w:eastAsia="es-CR"/>
             </w:rPr>
           </w:pPr>
-          <w:hyperlink w:anchor="_Toc466096048" w:history="1">
+          <w:hyperlink w:anchor="_Toc466102297" w:history="1">
             <w:r>
               <w:rPr>
                 <w:rStyle w:val="Hipervnculo"/>
@@ -2157,7 +1248,7 @@
                 <w:noProof/>
                 <w:webHidden/>
               </w:rPr>
-              <w:instrText xml:space="preserve"> PAGEREF _Toc466096048 \h </w:instrText>
+              <w:instrText xml:space="preserve"> PAGEREF _Toc466102297 \h </w:instrText>
             </w:r>
             <w:r>
               <w:rPr>
@@ -2202,7 +1293,7 @@
               <w:lang w:eastAsia="es-CR"/>
             </w:rPr>
           </w:pPr>
-          <w:hyperlink w:anchor="_Toc466096049" w:history="1">
+          <w:hyperlink w:anchor="_Toc466102298" w:history="1">
             <w:r>
               <w:rPr>
                 <w:rStyle w:val="Hipervnculo"/>
@@ -2229,7 +1320,7 @@
                 <w:noProof/>
                 <w:webHidden/>
               </w:rPr>
-              <w:instrText xml:space="preserve"> PAGEREF _Toc466096049 \h </w:instrText>
+              <w:instrText xml:space="preserve"> PAGEREF _Toc466102298 \h </w:instrText>
             </w:r>
             <w:r>
               <w:rPr>
@@ -2274,7 +1365,7 @@
               <w:lang w:eastAsia="es-CR"/>
             </w:rPr>
           </w:pPr>
-          <w:hyperlink w:anchor="_Toc466096050" w:history="1">
+          <w:hyperlink w:anchor="_Toc466102299" w:history="1">
             <w:r>
               <w:rPr>
                 <w:rStyle w:val="Hipervnculo"/>
@@ -2301,7 +1392,7 @@
                 <w:noProof/>
                 <w:webHidden/>
               </w:rPr>
-              <w:instrText xml:space="preserve"> PAGEREF _Toc466096050 \h </w:instrText>
+              <w:instrText xml:space="preserve"> PAGEREF _Toc466102299 \h </w:instrText>
             </w:r>
             <w:r>
               <w:rPr>
@@ -2346,7 +1437,7 @@
               <w:lang w:eastAsia="es-CR"/>
             </w:rPr>
           </w:pPr>
-          <w:hyperlink w:anchor="_Toc466096051" w:history="1">
+          <w:hyperlink w:anchor="_Toc466102300" w:history="1">
             <w:r>
               <w:rPr>
                 <w:rStyle w:val="Hipervnculo"/>
@@ -2373,7 +1464,7 @@
                 <w:noProof/>
                 <w:webHidden/>
               </w:rPr>
-              <w:instrText xml:space="preserve"> PAGEREF _Toc466096051 \h </w:instrText>
+              <w:instrText xml:space="preserve"> PAGEREF _Toc466102300 \h </w:instrText>
             </w:r>
             <w:r>
               <w:rPr>
@@ -2418,7 +1509,7 @@
               <w:lang w:eastAsia="es-CR"/>
             </w:rPr>
           </w:pPr>
-          <w:hyperlink w:anchor="_Toc466096052" w:history="1">
+          <w:hyperlink w:anchor="_Toc466102301" w:history="1">
             <w:r>
               <w:rPr>
                 <w:rStyle w:val="Hipervnculo"/>
@@ -2445,7 +1536,7 @@
                 <w:noProof/>
                 <w:webHidden/>
               </w:rPr>
-              <w:instrText xml:space="preserve"> PAGEREF _Toc466096052 \h </w:instrText>
+              <w:instrText xml:space="preserve"> PAGEREF _Toc466102301 \h </w:instrText>
             </w:r>
             <w:r>
               <w:rPr>
@@ -2490,7 +1581,7 @@
               <w:lang w:eastAsia="es-CR"/>
             </w:rPr>
           </w:pPr>
-          <w:hyperlink w:anchor="_Toc466096053" w:history="1">
+          <w:hyperlink w:anchor="_Toc466102302" w:history="1">
             <w:r>
               <w:rPr>
                 <w:rStyle w:val="Hipervnculo"/>
@@ -2517,7 +1608,7 @@
                 <w:noProof/>
                 <w:webHidden/>
               </w:rPr>
-              <w:instrText xml:space="preserve"> PAGEREF _Toc466096053 \h </w:instrText>
+              <w:instrText xml:space="preserve"> PAGEREF _Toc466102302 \h </w:instrText>
             </w:r>
             <w:r>
               <w:rPr>
@@ -2562,7 +1653,7 @@
               <w:lang w:eastAsia="es-CR"/>
             </w:rPr>
           </w:pPr>
-          <w:hyperlink w:anchor="_Toc466096054" w:history="1">
+          <w:hyperlink w:anchor="_Toc466102303" w:history="1">
             <w:r>
               <w:rPr>
                 <w:rStyle w:val="Hipervnculo"/>
@@ -2589,7 +1680,7 @@
                 <w:noProof/>
                 <w:webHidden/>
               </w:rPr>
-              <w:instrText xml:space="preserve"> PAGEREF _Toc466096054 \h </w:instrText>
+              <w:instrText xml:space="preserve"> PAGEREF _Toc466102303 \h </w:instrText>
             </w:r>
             <w:r>
               <w:rPr>
@@ -2634,7 +1725,7 @@
               <w:lang w:eastAsia="es-CR"/>
             </w:rPr>
           </w:pPr>
-          <w:hyperlink w:anchor="_Toc466096055" w:history="1">
+          <w:hyperlink w:anchor="_Toc466102304" w:history="1">
             <w:r>
               <w:rPr>
                 <w:rStyle w:val="Hipervnculo"/>
@@ -2661,7 +1752,7 @@
                 <w:noProof/>
                 <w:webHidden/>
               </w:rPr>
-              <w:instrText xml:space="preserve"> PAGEREF _Toc466096055 \h </w:instrText>
+              <w:instrText xml:space="preserve"> PAGEREF _Toc466102304 \h </w:instrText>
             </w:r>
             <w:r>
               <w:rPr>
@@ -2706,7 +1797,7 @@
               <w:lang w:eastAsia="es-CR"/>
             </w:rPr>
           </w:pPr>
-          <w:hyperlink w:anchor="_Toc466096056" w:history="1">
+          <w:hyperlink w:anchor="_Toc466102305" w:history="1">
             <w:r>
               <w:rPr>
                 <w:rStyle w:val="Hipervnculo"/>
@@ -2733,7 +1824,7 @@
                 <w:noProof/>
                 <w:webHidden/>
               </w:rPr>
-              <w:instrText xml:space="preserve"> PAGEREF _Toc466096056 \h </w:instrText>
+              <w:instrText xml:space="preserve"> PAGEREF _Toc466102305 \h </w:instrText>
             </w:r>
             <w:r>
               <w:rPr>
@@ -2778,7 +1869,7 @@
               <w:lang w:eastAsia="es-CR"/>
             </w:rPr>
           </w:pPr>
-          <w:hyperlink w:anchor="_Toc466096057" w:history="1">
+          <w:hyperlink w:anchor="_Toc466102306" w:history="1">
             <w:r>
               <w:rPr>
                 <w:rStyle w:val="Hipervnculo"/>
@@ -2805,7 +1896,7 @@
                 <w:noProof/>
                 <w:webHidden/>
               </w:rPr>
-              <w:instrText xml:space="preserve"> PAGEREF _Toc466096057 \h </w:instrText>
+              <w:instrText xml:space="preserve"> PAGEREF _Toc466102306 \h </w:instrText>
             </w:r>
             <w:r>
               <w:rPr>
@@ -2850,7 +1941,7 @@
               <w:lang w:eastAsia="es-CR"/>
             </w:rPr>
           </w:pPr>
-          <w:hyperlink w:anchor="_Toc466096058" w:history="1">
+          <w:hyperlink w:anchor="_Toc466102307" w:history="1">
             <w:r>
               <w:rPr>
                 <w:rStyle w:val="Hipervnculo"/>
@@ -2877,7 +1968,7 @@
                 <w:noProof/>
                 <w:webHidden/>
               </w:rPr>
-              <w:instrText xml:space="preserve"> PAGEREF _Toc466096058 \h </w:instrText>
+              <w:instrText xml:space="preserve"> PAGEREF _Toc466102307 \h </w:instrText>
             </w:r>
             <w:r>
               <w:rPr>
@@ -2922,7 +2013,7 @@
               <w:lang w:eastAsia="es-CR"/>
             </w:rPr>
           </w:pPr>
-          <w:hyperlink w:anchor="_Toc466096059" w:history="1">
+          <w:hyperlink w:anchor="_Toc466102308" w:history="1">
             <w:r>
               <w:rPr>
                 <w:rStyle w:val="Hipervnculo"/>
@@ -2949,7 +2040,7 @@
                 <w:noProof/>
                 <w:webHidden/>
               </w:rPr>
-              <w:instrText xml:space="preserve"> PAGEREF _Toc466096059 \h </w:instrText>
+              <w:instrText xml:space="preserve"> PAGEREF _Toc466102308 \h </w:instrText>
             </w:r>
             <w:r>
               <w:rPr>
@@ -2994,7 +2085,7 @@
               <w:lang w:eastAsia="es-CR"/>
             </w:rPr>
           </w:pPr>
-          <w:hyperlink w:anchor="_Toc466096060" w:history="1">
+          <w:hyperlink w:anchor="_Toc466102309" w:history="1">
             <w:r>
               <w:rPr>
                 <w:rStyle w:val="Hipervnculo"/>
@@ -3039,7 +2130,7 @@
                 <w:noProof/>
                 <w:webHidden/>
               </w:rPr>
-              <w:instrText xml:space="preserve"> PAGEREF _Toc466096060 \h </w:instrText>
+              <w:instrText xml:space="preserve"> PAGEREF _Toc466102309 \h </w:instrText>
             </w:r>
             <w:r>
               <w:rPr>
@@ -3084,7 +2175,7 @@
               <w:lang w:eastAsia="es-CR"/>
             </w:rPr>
           </w:pPr>
-          <w:hyperlink w:anchor="_Toc466096061" w:history="1">
+          <w:hyperlink w:anchor="_Toc466102310" w:history="1">
             <w:r>
               <w:rPr>
                 <w:rStyle w:val="Hipervnculo"/>
@@ -3111,7 +2202,7 @@
                 <w:noProof/>
                 <w:webHidden/>
               </w:rPr>
-              <w:instrText xml:space="preserve"> PAGEREF _Toc466096061 \h </w:instrText>
+              <w:instrText xml:space="preserve"> PAGEREF _Toc466102310 \h </w:instrText>
             </w:r>
             <w:r>
               <w:rPr>
@@ -3156,7 +2247,7 @@
               <w:lang w:eastAsia="es-CR"/>
             </w:rPr>
           </w:pPr>
-          <w:hyperlink w:anchor="_Toc466096062" w:history="1">
+          <w:hyperlink w:anchor="_Toc466102311" w:history="1">
             <w:r>
               <w:rPr>
                 <w:rStyle w:val="Hipervnculo"/>
@@ -3183,7 +2274,7 @@
                 <w:noProof/>
                 <w:webHidden/>
               </w:rPr>
-              <w:instrText xml:space="preserve"> PAGEREF _Toc466096062 \h </w:instrText>
+              <w:instrText xml:space="preserve"> PAGEREF _Toc466102311 \h </w:instrText>
             </w:r>
             <w:r>
               <w:rPr>
@@ -3228,7 +2319,7 @@
               <w:lang w:eastAsia="es-CR"/>
             </w:rPr>
           </w:pPr>
-          <w:hyperlink w:anchor="_Toc466096063" w:history="1">
+          <w:hyperlink w:anchor="_Toc466102312" w:history="1">
             <w:r>
               <w:rPr>
                 <w:rStyle w:val="Hipervnculo"/>
@@ -3255,7 +2346,7 @@
                 <w:noProof/>
                 <w:webHidden/>
               </w:rPr>
-              <w:instrText xml:space="preserve"> PAGEREF _Toc466096063 \h </w:instrText>
+              <w:instrText xml:space="preserve"> PAGEREF _Toc466102312 \h </w:instrText>
             </w:r>
             <w:r>
               <w:rPr>
@@ -3300,7 +2391,7 @@
               <w:lang w:eastAsia="es-CR"/>
             </w:rPr>
           </w:pPr>
-          <w:hyperlink w:anchor="_Toc466096064" w:history="1">
+          <w:hyperlink w:anchor="_Toc466102313" w:history="1">
             <w:r>
               <w:rPr>
                 <w:rStyle w:val="Hipervnculo"/>
@@ -3327,7 +2418,7 @@
                 <w:noProof/>
                 <w:webHidden/>
               </w:rPr>
-              <w:instrText xml:space="preserve"> PAGEREF _Toc466096064 \h </w:instrText>
+              <w:instrText xml:space="preserve"> PAGEREF _Toc466102313 \h </w:instrText>
             </w:r>
             <w:r>
               <w:rPr>
@@ -3372,7 +2463,7 @@
               <w:lang w:eastAsia="es-CR"/>
             </w:rPr>
           </w:pPr>
-          <w:hyperlink w:anchor="_Toc466096065" w:history="1">
+          <w:hyperlink w:anchor="_Toc466102314" w:history="1">
             <w:r>
               <w:rPr>
                 <w:rStyle w:val="Hipervnculo"/>
@@ -3399,7 +2490,7 @@
                 <w:noProof/>
                 <w:webHidden/>
               </w:rPr>
-              <w:instrText xml:space="preserve"> PAGEREF _Toc466096065 \h </w:instrText>
+              <w:instrText xml:space="preserve"> PAGEREF _Toc466102314 \h </w:instrText>
             </w:r>
             <w:r>
               <w:rPr>
@@ -3444,7 +2535,7 @@
               <w:lang w:eastAsia="es-CR"/>
             </w:rPr>
           </w:pPr>
-          <w:hyperlink w:anchor="_Toc466096066" w:history="1">
+          <w:hyperlink w:anchor="_Toc466102315" w:history="1">
             <w:r>
               <w:rPr>
                 <w:rStyle w:val="Hipervnculo"/>
@@ -3471,7 +2562,7 @@
                 <w:noProof/>
                 <w:webHidden/>
               </w:rPr>
-              <w:instrText xml:space="preserve"> PAGEREF _Toc466096066 \h </w:instrText>
+              <w:instrText xml:space="preserve"> PAGEREF _Toc466102315 \h </w:instrText>
             </w:r>
             <w:r>
               <w:rPr>
@@ -3516,7 +2607,7 @@
               <w:lang w:eastAsia="es-CR"/>
             </w:rPr>
           </w:pPr>
-          <w:hyperlink w:anchor="_Toc466096067" w:history="1">
+          <w:hyperlink w:anchor="_Toc466102316" w:history="1">
             <w:r>
               <w:rPr>
                 <w:rStyle w:val="Hipervnculo"/>
@@ -3543,7 +2634,7 @@
                 <w:noProof/>
                 <w:webHidden/>
               </w:rPr>
-              <w:instrText xml:space="preserve"> PAGEREF _Toc466096067 \h </w:instrText>
+              <w:instrText xml:space="preserve"> PAGEREF _Toc466102316 \h </w:instrText>
             </w:r>
             <w:r>
               <w:rPr>
@@ -3588,7 +2679,7 @@
               <w:lang w:eastAsia="es-CR"/>
             </w:rPr>
           </w:pPr>
-          <w:hyperlink w:anchor="_Toc466096068" w:history="1">
+          <w:hyperlink w:anchor="_Toc466102317" w:history="1">
             <w:r>
               <w:rPr>
                 <w:rStyle w:val="Hipervnculo"/>
@@ -3616,7 +2707,7 @@
                 <w:noProof/>
                 <w:webHidden/>
               </w:rPr>
-              <w:instrText xml:space="preserve"> PAGEREF _Toc466096068 \h </w:instrText>
+              <w:instrText xml:space="preserve"> PAGEREF _Toc466102317 \h </w:instrText>
             </w:r>
             <w:r>
               <w:rPr>
@@ -3661,7 +2752,7 @@
               <w:lang w:eastAsia="es-CR"/>
             </w:rPr>
           </w:pPr>
-          <w:hyperlink w:anchor="_Toc466096069" w:history="1">
+          <w:hyperlink w:anchor="_Toc466102318" w:history="1">
             <w:r>
               <w:rPr>
                 <w:rStyle w:val="Hipervnculo"/>
@@ -3688,7 +2779,7 @@
                 <w:noProof/>
                 <w:webHidden/>
               </w:rPr>
-              <w:instrText xml:space="preserve"> PAGEREF _Toc466096069 \h </w:instrText>
+              <w:instrText xml:space="preserve"> PAGEREF _Toc466102318 \h </w:instrText>
             </w:r>
             <w:r>
               <w:rPr>
@@ -3733,7 +2824,7 @@
               <w:lang w:eastAsia="es-CR"/>
             </w:rPr>
           </w:pPr>
-          <w:hyperlink w:anchor="_Toc466096070" w:history="1">
+          <w:hyperlink w:anchor="_Toc466102319" w:history="1">
             <w:r>
               <w:rPr>
                 <w:rStyle w:val="Hipervnculo"/>
@@ -3761,7 +2852,7 @@
                 <w:noProof/>
                 <w:webHidden/>
               </w:rPr>
-              <w:instrText xml:space="preserve"> PAGEREF _Toc466096070 \h </w:instrText>
+              <w:instrText xml:space="preserve"> PAGEREF _Toc466102319 \h </w:instrText>
             </w:r>
             <w:r>
               <w:rPr>
@@ -3835,7 +2926,7 @@
       <w:pPr>
         <w:pStyle w:val="Ttulo1"/>
       </w:pPr>
-      <w:bookmarkStart w:id="1" w:name="_Toc466096035"/>
+      <w:bookmarkStart w:id="1" w:name="_Toc466102284"/>
       <w:r>
         <w:t>Resumen Ejecutivo.</w:t>
       </w:r>
@@ -4044,7 +3135,7 @@
       <w:pPr>
         <w:pStyle w:val="Ttulo1"/>
       </w:pPr>
-      <w:bookmarkStart w:id="2" w:name="_Toc466096036"/>
+      <w:bookmarkStart w:id="2" w:name="_Toc466102285"/>
       <w:r>
         <w:t>Abstract</w:t>
       </w:r>
@@ -4133,15 +3224,12 @@
     </w:p>
     <w:p>
       <w:r>
-        <w:t xml:space="preserve">Familiarize yourself with Objective-C. Objective-C is the programming language used to create functionality within iPhone apps. It handles data and object manipulation. Objective-C is a derivative of the C family of languages, and is an object-oriented </w:t>
-      </w:r>
+        <w:t>Familiarize yourself with Objective-C. Objective-C is the programming language used to create functionality within iPhone apps. It handles data and object manipulation. Objective-C is a derivative of the C family of languages, and is an object-oriented language. If you already have a basic understanding of C or Java, Objective-C should be, for the most part, easy to grasp.</w:t>
+      </w:r>
+    </w:p>
+    <w:p>
       <w:r>
         <w:lastRenderedPageBreak/>
-        <w:t>language. If you already have a basic understanding of C or Java, Objective-C should be, for the most part, easy to grasp.</w:t>
-      </w:r>
-    </w:p>
-    <w:p>
-      <w:r>
         <w:t>A newer option is to create your app using the Swift language, the follow-on to Objective-C. Swift has a much friendlier syntax and a more modern feel.</w:t>
       </w:r>
     </w:p>
@@ -4222,7 +3310,6 @@
         <w:rPr>
           <w:shd w:val="clear" w:color="auto" w:fill="FFFFFF"/>
         </w:rPr>
-        <w:lastRenderedPageBreak/>
         <w:t>You can access this from the iOS Dev Center. If you have any unfinished steps to complete for setup, they will be listed at the top of the page. Make sure that all of your banking and tax information has been entered correctly.</w:t>
       </w:r>
     </w:p>
@@ -4237,6 +3324,7 @@
         <w:rPr>
           <w:shd w:val="clear" w:color="auto" w:fill="FFFFFF"/>
         </w:rPr>
+        <w:lastRenderedPageBreak/>
         <w:t>There is nothing to do now except wait for the review process. Apple will notify you in a few days or weeks via email if your application state changes to "In review". When it goes into review, the process is very quick. If it fails the initial barrage of tests, you will get a rejection email telling you why, and Apple will offer suggestions for fixing it. If your app passes inspection, Apple will send you an email informing you that your app is ready for sale. Your app will now appear on the iTunes app store.</w:t>
       </w:r>
     </w:p>
@@ -4259,8 +3347,9 @@
       <w:pPr>
         <w:pStyle w:val="Ttulo1"/>
       </w:pPr>
-      <w:bookmarkStart w:id="3" w:name="_Toc466096037"/>
-      <w:r>
+      <w:bookmarkStart w:id="3" w:name="_Toc466102286"/>
+      <w:r>
+        <w:lastRenderedPageBreak/>
         <w:t>CAPITULO I: INTRODUCCION.</w:t>
       </w:r>
       <w:bookmarkEnd w:id="3"/>
@@ -4276,7 +3365,7 @@
       <w:pPr>
         <w:pStyle w:val="Ttulo1"/>
       </w:pPr>
-      <w:bookmarkStart w:id="4" w:name="_Toc466096038"/>
+      <w:bookmarkStart w:id="4" w:name="_Toc466102287"/>
       <w:r>
         <w:t>Planteamiento del problema.</w:t>
       </w:r>
@@ -4360,8 +3449,9 @@
       <w:pPr>
         <w:pStyle w:val="Ttulo1"/>
       </w:pPr>
-      <w:bookmarkStart w:id="5" w:name="_Toc466096039"/>
-      <w:r>
+      <w:bookmarkStart w:id="5" w:name="_Toc466102288"/>
+      <w:r>
+        <w:lastRenderedPageBreak/>
         <w:t>Objetivos</w:t>
       </w:r>
       <w:bookmarkEnd w:id="5"/>
@@ -4370,7 +3460,7 @@
       <w:pPr>
         <w:pStyle w:val="Ttulo2"/>
       </w:pPr>
-      <w:bookmarkStart w:id="6" w:name="_Toc466096040"/>
+      <w:bookmarkStart w:id="6" w:name="_Toc466102289"/>
       <w:r>
         <w:t>Objetivos específicos.</w:t>
       </w:r>
@@ -4397,7 +3487,7 @@
       <w:pPr>
         <w:pStyle w:val="Ttulo2"/>
       </w:pPr>
-      <w:bookmarkStart w:id="7" w:name="_Toc466096041"/>
+      <w:bookmarkStart w:id="7" w:name="_Toc466102290"/>
       <w:r>
         <w:t>Objetivos Generales.</w:t>
       </w:r>
@@ -4452,8 +3542,9 @@
       <w:pPr>
         <w:pStyle w:val="Ttulo1"/>
       </w:pPr>
-      <w:bookmarkStart w:id="8" w:name="_Toc466096042"/>
-      <w:r>
+      <w:bookmarkStart w:id="8" w:name="_Toc466102291"/>
+      <w:r>
+        <w:lastRenderedPageBreak/>
         <w:t>Justificación del Tema</w:t>
       </w:r>
       <w:bookmarkEnd w:id="8"/>
@@ -4536,8 +3627,9 @@
       <w:pPr>
         <w:pStyle w:val="Ttulo1"/>
       </w:pPr>
-      <w:bookmarkStart w:id="9" w:name="_Toc466096043"/>
-      <w:r>
+      <w:bookmarkStart w:id="9" w:name="_Toc466102292"/>
+      <w:r>
+        <w:lastRenderedPageBreak/>
         <w:t>Proyecciones.</w:t>
       </w:r>
       <w:bookmarkEnd w:id="9"/>
@@ -4613,8 +3705,9 @@
       <w:pPr>
         <w:pStyle w:val="Ttulo1"/>
       </w:pPr>
-      <w:bookmarkStart w:id="10" w:name="_Toc466096044"/>
-      <w:r>
+      <w:bookmarkStart w:id="10" w:name="_Toc466102293"/>
+      <w:r>
+        <w:lastRenderedPageBreak/>
         <w:t>CAPITULO II: MARCO TEORICO</w:t>
       </w:r>
       <w:bookmarkEnd w:id="10"/>
@@ -4628,7 +3721,7 @@
       <w:pPr>
         <w:pStyle w:val="Ttulo1"/>
       </w:pPr>
-      <w:bookmarkStart w:id="11" w:name="_Toc466096045"/>
+      <w:bookmarkStart w:id="11" w:name="_Toc466102294"/>
       <w:r>
         <w:t>Webs Móviles y Apps Móviles.</w:t>
       </w:r>
@@ -4705,8 +3798,9 @@
       <w:r>
         <w:br w:type="page"/>
       </w:r>
-      <w:bookmarkStart w:id="12" w:name="_Toc466096046"/>
-      <w:r>
+      <w:bookmarkStart w:id="12" w:name="_Toc466102295"/>
+      <w:r>
+        <w:lastRenderedPageBreak/>
         <w:t xml:space="preserve">Sistemas Operativos </w:t>
       </w:r>
       <w:r>
@@ -4755,7 +3849,7 @@
           <w:rStyle w:val="mw-headline"/>
         </w:rPr>
       </w:pPr>
-      <w:bookmarkStart w:id="13" w:name="_Toc466096047"/>
+      <w:bookmarkStart w:id="13" w:name="_Toc466102296"/>
       <w:r>
         <w:rPr>
           <w:rStyle w:val="mw-headline"/>
@@ -4778,6 +3872,7 @@
     </w:p>
     <w:p>
       <w:r>
+        <w:lastRenderedPageBreak/>
         <w:t>Android está basado en Linux, disponiendo de un Kernel en este sistema y utilizando una máquina virtual sobre este Kernel que es la responsable de convertir el código escrito en Java de las aplicaciones a código capaz de comprender el Kernel.</w:t>
       </w:r>
     </w:p>
@@ -4830,7 +3925,7 @@
       <w:pPr>
         <w:pStyle w:val="Ttulo3"/>
       </w:pPr>
-      <w:bookmarkStart w:id="14" w:name="_Toc466096048"/>
+      <w:bookmarkStart w:id="14" w:name="_Toc466102297"/>
       <w:r>
         <w:t>iOS</w:t>
       </w:r>
@@ -4845,7 +3940,11 @@
     <w:p/>
     <w:p>
       <w:r>
-        <w:t xml:space="preserve">Anteriormente denominado iPhone OS creado por Apple originalmente para el iPhone, siendo después usado en el iPod Touch e iPad. Es un derivado de Mac OS X, se lanzó en el año 2007, aumento el interés con el iPod Touch e iPad que son dispositivos con las capacidades multimedia del </w:t>
+        <w:t xml:space="preserve">Anteriormente denominado iPhone OS creado por Apple originalmente para el iPhone, siendo después usado en el iPod Touch e iPad. Es un derivado de Mac OS X, se lanzó en el año 2007, aumento el interés con el iPod Touch e iPad que son dispositivos con las </w:t>
+      </w:r>
+      <w:r>
+        <w:lastRenderedPageBreak/>
+        <w:t xml:space="preserve">capacidades multimedia del </w:t>
       </w:r>
       <w:r>
         <w:t>iPhone,</w:t>
@@ -4859,7 +3958,7 @@
       <w:pPr>
         <w:pStyle w:val="Ttulo3"/>
       </w:pPr>
-      <w:bookmarkStart w:id="15" w:name="_Toc466096049"/>
+      <w:bookmarkStart w:id="15" w:name="_Toc466102298"/>
       <w:r>
         <w:t>Windows Phone</w:t>
       </w:r>
@@ -4901,7 +4000,7 @@
       <w:pPr>
         <w:pStyle w:val="Ttulo3"/>
       </w:pPr>
-      <w:bookmarkStart w:id="16" w:name="_Toc466096050"/>
+      <w:bookmarkStart w:id="16" w:name="_Toc466102299"/>
       <w:r>
         <w:t>BlackBerry 6</w:t>
       </w:r>
@@ -4934,7 +4033,7 @@
       <w:pPr>
         <w:pStyle w:val="Ttulo3"/>
       </w:pPr>
-      <w:bookmarkStart w:id="17" w:name="_Toc466096051"/>
+      <w:bookmarkStart w:id="17" w:name="_Toc466102300"/>
       <w:r>
         <w:t>Symbian</w:t>
       </w:r>
@@ -4960,7 +4059,7 @@
       <w:pPr>
         <w:pStyle w:val="Ttulo3"/>
       </w:pPr>
-      <w:bookmarkStart w:id="18" w:name="_Toc466096052"/>
+      <w:bookmarkStart w:id="18" w:name="_Toc466102301"/>
       <w:r>
         <w:t>Firefox O.S</w:t>
       </w:r>
@@ -4975,7 +4074,11 @@
     <w:p/>
     <w:p>
       <w:r>
-        <w:t>En febrero de 2013 Mozilla anunció planes para el lanzamiento mundial de Firefox OS. Mozilla ha comunicado en rueda de prensa antes del inicio del Mobile World Congress en Barcelona, que la primera ola de dispositivos con Firefox OS estará disponible </w:t>
+        <w:t xml:space="preserve">En febrero de 2013 Mozilla anunció planes para el lanzamiento mundial de Firefox OS. Mozilla ha comunicado en rueda de prensa antes del inicio del Mobile World </w:t>
+      </w:r>
+      <w:r>
+        <w:lastRenderedPageBreak/>
+        <w:t>Congress en Barcelona, que la primera ola de dispositivos con Firefox OS estará disponible </w:t>
       </w:r>
       <w:r>
         <w:t>Brasil, Colombia</w:t>
@@ -4989,7 +4092,7 @@
       <w:pPr>
         <w:pStyle w:val="Ttulo3"/>
       </w:pPr>
-      <w:bookmarkStart w:id="19" w:name="_Toc466096053"/>
+      <w:bookmarkStart w:id="19" w:name="_Toc466102302"/>
       <w:r>
         <w:t>Ubuntu Touch</w:t>
       </w:r>
@@ -5017,7 +4120,7 @@
       <w:pPr>
         <w:pStyle w:val="Ttulo2"/>
       </w:pPr>
-      <w:bookmarkStart w:id="20" w:name="_Toc466096054"/>
+      <w:bookmarkStart w:id="20" w:name="_Toc466102303"/>
       <w:r>
         <w:t>Teléfono Inteligente.</w:t>
       </w:r>
@@ -5031,7 +4134,11 @@
     <w:p/>
     <w:p>
       <w:r>
-        <w:t>Generalmente, los teléfonos con pantallas táctiles son los llamados teléfonos inteligentes, pero el soporte completo al correo electrónico parece ser una característica indispensable encontrada en todos los modelos existentes y anunciados desde 2007. Casi todos los teléfonos inteligentes también permiten al usuario instalar programas adicionales, habitualmente incluso desde terceros, hecho que dota a estos teléfonos de muchísimas aplicaciones en diferentes terrenos; sin embargo, algunos teléfonos son calificados como inteligentes aun cuando no tienen esa característica.</w:t>
+        <w:t xml:space="preserve">Generalmente, los teléfonos con pantallas táctiles son los llamados teléfonos inteligentes, pero el soporte completo al correo electrónico parece ser una característica indispensable encontrada en todos los modelos existentes y anunciados desde 2007. Casi todos los teléfonos inteligentes también permiten al usuario instalar programas adicionales, habitualmente incluso desde terceros, hecho que dota a estos teléfonos de muchísimas </w:t>
+      </w:r>
+      <w:r>
+        <w:lastRenderedPageBreak/>
+        <w:t>aplicaciones en diferentes terrenos; sin embargo, algunos teléfonos son calificados como inteligentes aun cuando no tienen esa característica.</w:t>
       </w:r>
     </w:p>
     <w:p>
@@ -5044,7 +4151,7 @@
       <w:pPr>
         <w:pStyle w:val="Ttulo2"/>
       </w:pPr>
-      <w:bookmarkStart w:id="21" w:name="_Toc466096055"/>
+      <w:bookmarkStart w:id="21" w:name="_Toc466102304"/>
       <w:r>
         <w:t>Xcode</w:t>
       </w:r>
@@ -5214,7 +4321,11 @@
         <w:t>binarios universales</w:t>
       </w:r>
       <w:r>
-        <w:t> que permiten al software creado para Mac OS X ser ejecutado tanto en la arquitectura </w:t>
+        <w:t xml:space="preserve"> que permiten </w:t>
+      </w:r>
+      <w:r>
+        <w:lastRenderedPageBreak/>
+        <w:t>al software creado para Mac OS X ser ejecutado tanto en la arquitectura </w:t>
       </w:r>
       <w:r>
         <w:t>PowerPC</w:t>
@@ -5270,7 +4381,7 @@
       <w:pPr>
         <w:pStyle w:val="Ttulo3"/>
       </w:pPr>
-      <w:bookmarkStart w:id="22" w:name="_Toc466096056"/>
+      <w:bookmarkStart w:id="22" w:name="_Toc466102305"/>
       <w:r>
         <w:t>Objetive-C</w:t>
       </w:r>
@@ -5331,7 +4442,7 @@
       <w:pPr>
         <w:pStyle w:val="Ttulo3"/>
       </w:pPr>
-      <w:bookmarkStart w:id="23" w:name="_Toc466096057"/>
+      <w:bookmarkStart w:id="23" w:name="_Toc466102306"/>
       <w:r>
         <w:t>Swift</w:t>
       </w:r>
@@ -5340,7 +4451,11 @@
     <w:p/>
     <w:p>
       <w:r>
-        <w:t>Swift es un lenguaje de programación de propósito general, multiparadigma, compilado desarrollado por Apple Inc. para iOS, macOS, watchOS, tvOS y Linux. SWIFT está diseñado para trabajar con Apple Cocoa y Cocoa Touch Marcos y el gran cuerpo de código Objective-C (ObjC) para productos de Apple. Swift pretende ser más concisa y más resilientes al código erróneo ("más seguro") que Objective-C. Está construido con el framework de compilador LLVM incluido en Xcode 6 y versiones posteriores y en plataforma</w:t>
+        <w:t xml:space="preserve">Swift es un lenguaje de programación de propósito general, multiparadigma, compilado desarrollado por Apple Inc. para iOS, macOS, watchOS, tvOS y Linux. SWIFT está diseñado para trabajar con Apple Cocoa y Cocoa Touch Marcos y el gran cuerpo de código Objective-C (ObjC) para productos de Apple. Swift pretende ser más concisa y más resilientes al código erróneo ("más seguro") que Objective-C. Está construido con el framework de compilador LLVM incluido en Xcode 6 y versiones posteriores y en </w:t>
+      </w:r>
+      <w:r>
+        <w:lastRenderedPageBreak/>
+        <w:t>plataforma</w:t>
       </w:r>
       <w:r>
         <w:t xml:space="preserve">s que no sean Linux, </w:t>
@@ -5436,8 +4551,9 @@
       <w:pPr>
         <w:pStyle w:val="Ttulo2"/>
       </w:pPr>
-      <w:bookmarkStart w:id="24" w:name="_Toc466096058"/>
-      <w:r>
+      <w:bookmarkStart w:id="24" w:name="_Toc466102307"/>
+      <w:r>
+        <w:lastRenderedPageBreak/>
         <w:t>Apache Flex</w:t>
       </w:r>
       <w:bookmarkEnd w:id="24"/>
@@ -5482,7 +4598,7 @@
       <w:pPr>
         <w:pStyle w:val="Ttulo3"/>
       </w:pPr>
-      <w:bookmarkStart w:id="25" w:name="_Toc466096059"/>
+      <w:bookmarkStart w:id="25" w:name="_Toc466102308"/>
       <w:r>
         <w:t>XML</w:t>
       </w:r>
@@ -5511,7 +4627,7 @@
           <w:shd w:val="clear" w:color="auto" w:fill="FFFFFF"/>
         </w:rPr>
       </w:pPr>
-      <w:bookmarkStart w:id="26" w:name="_Toc466096060"/>
+      <w:bookmarkStart w:id="26" w:name="_Toc466102309"/>
       <w:r>
         <w:rPr>
           <w:shd w:val="clear" w:color="auto" w:fill="FFFFFF"/>
@@ -5591,6 +4707,7 @@
     <w:p/>
     <w:p>
       <w:r>
+        <w:lastRenderedPageBreak/>
         <w:t>ActionScript se utiliza principalmente para el desarrollo de sitios web y software destinados a la plataforma de Adobe Flash Player, que se utiliza en las páginas Web en forma de archivos SWF incrustados.</w:t>
       </w:r>
     </w:p>
@@ -5626,8 +4743,9 @@
       <w:pPr>
         <w:pStyle w:val="Ttulo1"/>
       </w:pPr>
-      <w:bookmarkStart w:id="27" w:name="_Toc466096061"/>
-      <w:r>
+      <w:bookmarkStart w:id="27" w:name="_Toc466102310"/>
+      <w:r>
+        <w:lastRenderedPageBreak/>
         <w:t>CAPITULO III: PROCEDIMIENTO METODOLOGICO.</w:t>
       </w:r>
       <w:bookmarkEnd w:id="27"/>
@@ -5640,7 +4758,7 @@
       <w:r>
         <w:t> </w:t>
       </w:r>
-      <w:bookmarkStart w:id="28" w:name="_Toc466096062"/>
+      <w:bookmarkStart w:id="28" w:name="_Toc466102311"/>
       <w:r>
         <w:t>Enfoque de la investigación.</w:t>
       </w:r>
@@ -5696,7 +4814,7 @@
       <w:pPr>
         <w:pStyle w:val="Ttulo2"/>
       </w:pPr>
-      <w:bookmarkStart w:id="29" w:name="_Toc466096063"/>
+      <w:bookmarkStart w:id="29" w:name="_Toc466102312"/>
       <w:r>
         <w:t>Proceso desarrollo</w:t>
       </w:r>
@@ -5714,7 +4832,7 @@
       <w:pPr>
         <w:pStyle w:val="Ttulo2"/>
       </w:pPr>
-      <w:bookmarkStart w:id="30" w:name="_Toc466096064"/>
+      <w:bookmarkStart w:id="30" w:name="_Toc466102313"/>
       <w:r>
         <w:t>Etapa de Análisis.</w:t>
       </w:r>
@@ -5732,8 +4850,9 @@
       <w:pPr>
         <w:pStyle w:val="Ttulo3"/>
       </w:pPr>
-      <w:bookmarkStart w:id="31" w:name="_Toc466096065"/>
-      <w:r>
+      <w:bookmarkStart w:id="31" w:name="_Toc466102314"/>
+      <w:r>
+        <w:lastRenderedPageBreak/>
         <w:t>Definición de requisitos.</w:t>
       </w:r>
       <w:bookmarkEnd w:id="31"/>
@@ -5749,7 +4868,7 @@
       <w:pPr>
         <w:pStyle w:val="Ttulo3"/>
       </w:pPr>
-      <w:bookmarkStart w:id="32" w:name="_Toc466096066"/>
+      <w:bookmarkStart w:id="32" w:name="_Toc466102315"/>
       <w:r>
         <w:t>Etapa de Diseño.</w:t>
       </w:r>
@@ -5791,7 +4910,11 @@
     <w:p/>
     <w:p>
       <w:r>
-        <w:t>El presente proyecto permitió la investigación del desarrollo de aplicaciones para el iOS por medio de las herramientas necesarias para su desarrollo además de técnicas y herramientas necesarias para el desarrollo de aplicaciones para dispositivos móviles. Se presentaron los resultados mediante el desarrollo de prototipo de una lista en forma de agenda para la materia de Sistemas Operativos 2. Se logró además fomentar la investigación en cuanto a estas plataformas</w:t>
+        <w:t xml:space="preserve">El presente proyecto permitió la investigación del desarrollo de aplicaciones para el iOS por medio de las herramientas necesarias para su desarrollo además de técnicas y herramientas necesarias para el desarrollo de aplicaciones para dispositivos móviles. Se presentaron los resultados mediante el desarrollo de prototipo de una lista en forma de agenda </w:t>
+      </w:r>
+      <w:r>
+        <w:lastRenderedPageBreak/>
+        <w:t>para la materia de Sistemas Operativos 2. Se logró además fomentar la investigación en cuanto a estas plataformas</w:t>
       </w:r>
       <w:r>
         <w:t>.</w:t>
@@ -5823,8 +4946,9 @@
       <w:pPr>
         <w:pStyle w:val="Ttulo1"/>
       </w:pPr>
-      <w:bookmarkStart w:id="33" w:name="_Toc466096067"/>
-      <w:r>
+      <w:bookmarkStart w:id="33" w:name="_Toc466102316"/>
+      <w:r>
+        <w:lastRenderedPageBreak/>
         <w:t>CAPÍTULO V: CONCLUSIONES Y RECOMENDACIONES.</w:t>
       </w:r>
       <w:bookmarkEnd w:id="33"/>
@@ -5836,7 +4960,7 @@
           <w:lang w:eastAsia="es-CR"/>
         </w:rPr>
       </w:pPr>
-      <w:bookmarkStart w:id="34" w:name="_Toc466096068"/>
+      <w:bookmarkStart w:id="34" w:name="_Toc466102317"/>
       <w:r>
         <w:rPr>
           <w:lang w:eastAsia="es-CR"/>
@@ -5937,7 +5061,7 @@
       <w:pPr>
         <w:pStyle w:val="Ttulo2"/>
       </w:pPr>
-      <w:bookmarkStart w:id="35" w:name="_Toc466096069"/>
+      <w:bookmarkStart w:id="35" w:name="_Toc466102318"/>
       <w:r>
         <w:t>Recomendaciones.</w:t>
       </w:r>
@@ -5997,7 +5121,7 @@
         <w:ind w:firstLine="0"/>
       </w:pPr>
     </w:p>
-    <w:bookmarkStart w:id="36" w:name="_Toc466096070" w:displacedByCustomXml="next"/>
+    <w:bookmarkStart w:id="36" w:name="_Toc466102319" w:displacedByCustomXml="next"/>
     <w:sdt>
       <w:sdtPr>
         <w:rPr>
@@ -6469,7 +5593,7 @@
             <w:noProof/>
             <w:lang w:val="es-ES"/>
           </w:rPr>
-          <w:t>3</w:t>
+          <w:t>20</w:t>
         </w:r>
         <w:r>
           <w:fldChar w:fldCharType="end"/>
@@ -8734,7 +7858,7 @@
 </file>
 
 <file path=customXml/itemProps1.xml><?xml version="1.0" encoding="utf-8"?>
-<ds:datastoreItem xmlns:ds="http://schemas.openxmlformats.org/officeDocument/2006/customXml" ds:itemID="{CC7CC593-34C4-4BD4-9757-6E19C5B29122}">
+<ds:datastoreItem xmlns:ds="http://schemas.openxmlformats.org/officeDocument/2006/customXml" ds:itemID="{14F201DB-42FC-464D-8CA9-7F31B7FE2C7A}">
   <ds:schemaRefs>
     <ds:schemaRef ds:uri="http://schemas.openxmlformats.org/officeDocument/2006/bibliography"/>
   </ds:schemaRefs>

</xml_diff>